<commit_message>
Creación modulo Sobre Nosotros
Modulo "responsive"  con información básica sobre nuestro grupo de trabajo y desarrollo y sobre el software Needlebox . Su realización conllevó añadir nuevos archivos a la carpeta de imágenes y la modificación de la barra de navegación en todos los módulos, con el fin de reemplazar la palabra "CONFIGURACIÓN" por "NOSOTROS"
</commit_message>
<xml_diff>
--- a/documentacion/NEEDLEBOX.docx
+++ b/documentacion/NEEDLEBOX.docx
@@ -1913,47 +1913,179 @@
               </wp:anchor>
             </w:drawing>
           </mc:Choice>
-          <mc:Fallback xmlns:dgm="http://schemas.openxmlformats.org/drawingml/2006/diagram" xmlns:lc="http://schemas.openxmlformats.org/drawingml/2006/lockedCanvas" xmlns:c="http://schemas.openxmlformats.org/drawingml/2006/chart" xmlns:pic="http://schemas.openxmlformats.org/drawingml/2006/picture" xmlns:a="http://schemas.openxmlformats.org/drawingml/2006/main" xmlns:sl="http://schemas.openxmlformats.org/schemaLibrary/2006/main">
-            <w:drawing>
-              <wp:anchor allowOverlap="1" behindDoc="0" distB="0" distT="0" distL="0" distR="0" hidden="0" layoutInCell="1" locked="0" relativeHeight="0" simplePos="0">
-                <wp:simplePos x="0" y="0"/>
-                <wp:positionH relativeFrom="page">
-                  <wp:posOffset>310515</wp:posOffset>
-                </wp:positionH>
-                <wp:positionV relativeFrom="page">
-                  <wp:align>center</wp:align>
-                </wp:positionV>
-                <wp:extent cx="2194560" cy="7520152"/>
-                <wp:effectExtent b="0" l="0" r="0" t="0"/>
-                <wp:wrapSquare wrapText="bothSides" distB="0" distT="0" distL="0" distR="0"/>
-                <wp:docPr id="33" name="image2.png"/>
-                <a:graphic>
-                  <a:graphicData uri="http://schemas.openxmlformats.org/drawingml/2006/picture">
-                    <pic:pic>
-                      <pic:nvPicPr>
-                        <pic:cNvPr id="0" name="image2.png"/>
-                        <pic:cNvPicPr preferRelativeResize="0"/>
-                      </pic:nvPicPr>
-                      <pic:blipFill>
-                        <a:blip r:embed="rId8"/>
-                        <a:srcRect/>
-                        <a:stretch>
-                          <a:fillRect/>
-                        </a:stretch>
-                      </pic:blipFill>
-                      <pic:spPr>
-                        <a:xfrm>
-                          <a:off x="0" y="0"/>
-                          <a:ext cx="2194560" cy="7520152"/>
-                        </a:xfrm>
-                        <a:prstGeom prst="rect"/>
-                        <a:ln/>
-                      </pic:spPr>
-                    </pic:pic>
-                  </a:graphicData>
-                </a:graphic>
-              </wp:anchor>
-            </w:drawing>
+          <mc:Fallback>
+            <w:pict>
+              <v:group id="Grupo 33" o:spid="_x0000_s1026" style="position:absolute;margin-left:24.45pt;margin-top:0;width:172.8pt;height:592.15pt;z-index:251658240;mso-wrap-distance-left:0;mso-wrap-distance-right:0;mso-position-horizontal-relative:page;mso-position-vertical:center;mso-position-vertical-relative:page" coordorigin="42487" coordsize="21945,75600" o:gfxdata="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">
+                <v:group id="Grupo 1" o:spid="_x0000_s1027" style="position:absolute;left:42487;width:21945;height:75600" coordsize="21945,91257" o:gfxdata="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">
+                  <v:rect id="Rectángulo 2" o:spid="_x0000_s1028" style="position:absolute;width:21945;height:91257;visibility:visible;mso-wrap-style:square;v-text-anchor:middle" o:gfxdata="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" filled="f" stroked="f">
+                    <v:textbox inset="2.53958mm,2.53958mm,2.53958mm,2.53958mm">
+                      <w:txbxContent>
+                        <w:p>
+                          <w:pPr>
+                            <w:spacing w:after="0" w:line="240" w:lineRule="auto"/>
+                            <w:textDirection w:val="btLr"/>
+                          </w:pPr>
+                        </w:p>
+                      </w:txbxContent>
+                    </v:textbox>
+                  </v:rect>
+                  <v:rect id="Rectángulo 3" o:spid="_x0000_s1029" style="position:absolute;width:1945;height:91257;visibility:visible;mso-wrap-style:square;v-text-anchor:middle" o:gfxdata="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" fillcolor="#44546a [3202]" stroked="f">
+                    <v:textbox inset="2.53958mm,2.53958mm,2.53958mm,2.53958mm">
+                      <w:txbxContent>
+                        <w:p>
+                          <w:pPr>
+                            <w:spacing w:after="0" w:line="240" w:lineRule="auto"/>
+                            <w:textDirection w:val="btLr"/>
+                          </w:pPr>
+                        </w:p>
+                      </w:txbxContent>
+                    </v:textbox>
+                  </v:rect>
+                  <v:shapetype id="_x0000_t15" coordsize="21600,21600" o:spt="15" adj="16200" path="m@0,l,,,21600@0,21600,21600,10800xe">
+                    <v:stroke joinstyle="miter"/>
+                    <v:formulas>
+                      <v:f eqn="val #0"/>
+                      <v:f eqn="prod #0 1 2"/>
+                    </v:formulas>
+                    <v:path gradientshapeok="t" o:connecttype="custom" o:connectlocs="@1,0;0,10800;@1,21600;21600,10800" o:connectangles="270,180,90,0" textboxrect="0,0,10800,21600;0,0,16200,21600;0,0,21600,21600"/>
+                    <v:handles>
+                      <v:h position="#0,topLeft" xrange="0,21600"/>
+                    </v:handles>
+                  </v:shapetype>
+                  <v:shape id="Flecha: pentágono 4" o:spid="_x0000_s1030" type="#_x0000_t15" style="position:absolute;top:14668;width:21945;height:5521;visibility:visible;mso-wrap-style:square;v-text-anchor:middle" o:gfxdata="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" adj="18883" fillcolor="#4472c4 [3204]" stroked="f">
+                    <v:textbox inset="2.53958mm,0,5.07986mm,0">
+                      <w:txbxContent>
+                        <w:p>
+                          <w:pPr>
+                            <w:spacing w:after="0" w:line="240" w:lineRule="auto"/>
+                            <w:jc w:val="right"/>
+                            <w:textDirection w:val="btLr"/>
+                          </w:pPr>
+                          <w:r>
+                            <w:rPr>
+                              <w:rFonts w:ascii="Arial" w:eastAsia="Arial" w:hAnsi="Arial" w:cs="Arial"/>
+                              <w:color w:val="FFFFFF"/>
+                              <w:sz w:val="28"/>
+                            </w:rPr>
+                            <w:t>Marzo 5 de 2021</w:t>
+                          </w:r>
+                        </w:p>
+                      </w:txbxContent>
+                    </v:textbox>
+                  </v:shape>
+                  <v:group id="Grupo 5" o:spid="_x0000_s1031" style="position:absolute;left:762;top:42100;width:20574;height:49103" coordorigin="806,42118" coordsize="13062,31210" o:gfxdata="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">
+                    <v:group id="Grupo 6" o:spid="_x0000_s1032" style="position:absolute;left:1410;top:42118;width:10478;height:31210" coordorigin="1410,42118" coordsize="10477,31210" o:gfxdata="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">
+                      <v:shape id="Forma libre: forma 7" o:spid="_x0000_s1033" style="position:absolute;left:3696;top:62168;width:1937;height:6985;visibility:visible;mso-wrap-style:square;v-text-anchor:middle" coordsize="122,440" o:gfxdata="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" path="m,l39,152,84,304r38,113l122,440,76,306,39,180,6,53,,xe" fillcolor="#44546a [3202]" strokecolor="#44546a [3202]">
+                        <v:stroke startarrowwidth="narrow" startarrowlength="short" endarrowwidth="narrow" endarrowlength="short"/>
+                        <v:path arrowok="t" o:extrusionok="f"/>
+                      </v:shape>
+                      <v:shape id="Forma libre: forma 8" o:spid="_x0000_s1034" style="position:absolute;left:5728;top:69058;width:1842;height:4270;visibility:visible;mso-wrap-style:square;v-text-anchor:middle" coordsize="116,269" o:gfxdata="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" path="m,l8,19,37,93r30,74l116,269r-8,l60,169,30,98,1,25,,xe" fillcolor="#44546a [3202]" strokecolor="#44546a [3202]">
+                        <v:stroke startarrowwidth="narrow" startarrowlength="short" endarrowwidth="narrow" endarrowlength="short"/>
+                        <v:path arrowok="t" o:extrusionok="f"/>
+                      </v:shape>
+                      <v:shape id="Forma libre: forma 9" o:spid="_x0000_s1035" style="position:absolute;left:1410;top:42118;width:2223;height:20193;visibility:visible;mso-wrap-style:square;v-text-anchor:middle" coordsize="140,1272" o:gfxdata="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" path="m,l,,1,79r2,80l12,317,23,476,39,634,58,792,83,948r24,138l135,1223r5,49l138,1262,105,1106,77,949,53,792,35,634,20,476,9,317,2,159,,79,,xe" fillcolor="#44546a [3202]" strokecolor="#44546a [3202]">
+                        <v:stroke startarrowwidth="narrow" startarrowlength="short" endarrowwidth="narrow" endarrowlength="short"/>
+                        <v:path arrowok="t" o:extrusionok="f"/>
+                      </v:shape>
+                      <v:shape id="Forma libre: forma 10" o:spid="_x0000_s1036" style="position:absolute;left:3410;top:48611;width:715;height:13557;visibility:visible;mso-wrap-style:square;v-text-anchor:middle" coordsize="45,854" o:gfxdata="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" path="m45,r,l35,66r-9,67l14,267,6,401,3,534,6,669r8,134l18,854r,-3l9,814,8,803,1,669,,534,3,401,12,267,25,132,34,66,45,xe" fillcolor="#44546a [3202]" strokecolor="#44546a [3202]">
+                        <v:stroke startarrowwidth="narrow" startarrowlength="short" endarrowwidth="narrow" endarrowlength="short"/>
+                        <v:path arrowok="t" o:extrusionok="f"/>
+                      </v:shape>
+                      <v:shape id="Forma libre: forma 11" o:spid="_x0000_s1037" style="position:absolute;left:3633;top:62311;width:2444;height:9985;visibility:visible;mso-wrap-style:square;v-text-anchor:middle" coordsize="154,629" o:gfxdata="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" path="m,l10,44r11,82l34,207r19,86l75,380r25,86l120,521r21,55l152,618r2,11l140,595,115,532,93,468,67,383,47,295,28,207,12,104,,xe" fillcolor="#44546a [3202]" strokecolor="#44546a [3202]">
+                        <v:stroke startarrowwidth="narrow" startarrowlength="short" endarrowwidth="narrow" endarrowlength="short"/>
+                        <v:path arrowok="t" o:extrusionok="f"/>
+                      </v:shape>
+                      <v:shape id="Forma libre: forma 12" o:spid="_x0000_s1038" style="position:absolute;left:6204;top:72233;width:524;height:1095;visibility:visible;mso-wrap-style:square;v-text-anchor:middle" coordsize="33,69" o:gfxdata="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" path="m,l33,69r-9,l12,35,,xe" fillcolor="#44546a [3202]" strokecolor="#44546a [3202]">
+                        <v:stroke startarrowwidth="narrow" startarrowlength="short" endarrowwidth="narrow" endarrowlength="short"/>
+                        <v:path arrowok="t" o:extrusionok="f"/>
+                      </v:shape>
+                      <v:shape id="Forma libre: forma 13" o:spid="_x0000_s1039" style="position:absolute;left:3553;top:61533;width:238;height:1476;visibility:visible;mso-wrap-style:square;v-text-anchor:middle" coordsize="15,93" o:gfxdata="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" path="m,l9,37r,3l15,93,5,49,,xe" fillcolor="#44546a [3202]" strokecolor="#44546a [3202]">
+                        <v:stroke startarrowwidth="narrow" startarrowlength="short" endarrowwidth="narrow" endarrowlength="short"/>
+                        <v:path arrowok="t" o:extrusionok="f"/>
+                      </v:shape>
+                      <v:shape id="Forma libre: forma 14" o:spid="_x0000_s1040" style="position:absolute;left:5633;top:56897;width:6255;height:12161;visibility:visible;mso-wrap-style:square;v-text-anchor:middle" coordsize="394,766" o:gfxdata="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" path="m394,r,l356,38,319,77r-35,40l249,160r-42,58l168,276r-37,63l98,402,69,467,45,535,26,604,14,673,7,746,6,766,,749r1,-5l7,673,21,603,40,533,65,466,94,400r33,-64l164,275r40,-60l248,158r34,-42l318,76,354,37,394,xe" fillcolor="#44546a [3202]" strokecolor="#44546a [3202]">
+                        <v:stroke startarrowwidth="narrow" startarrowlength="short" endarrowwidth="narrow" endarrowlength="short"/>
+                        <v:path arrowok="t" o:extrusionok="f"/>
+                      </v:shape>
+                      <v:shape id="Forma libre: forma 15" o:spid="_x0000_s1041" style="position:absolute;left:5633;top:69153;width:571;height:3080;visibility:visible;mso-wrap-style:square;v-text-anchor:middle" coordsize="36,194" o:gfxdata="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" path="m,l6,16r1,3l11,80r9,52l33,185r3,9l21,161,15,145,5,81,1,41,,xe" fillcolor="#44546a [3202]" strokecolor="#44546a [3202]">
+                        <v:stroke startarrowwidth="narrow" startarrowlength="short" endarrowwidth="narrow" endarrowlength="short"/>
+                        <v:path arrowok="t" o:extrusionok="f"/>
+                      </v:shape>
+                      <v:shape id="Forma libre: forma 16" o:spid="_x0000_s1042" style="position:absolute;left:6077;top:72296;width:493;height:1032;visibility:visible;mso-wrap-style:square;v-text-anchor:middle" coordsize="31,65" o:gfxdata="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" path="m,l31,65r-8,l,xe" fillcolor="#44546a [3202]" strokecolor="#44546a [3202]">
+                        <v:stroke startarrowwidth="narrow" startarrowlength="short" endarrowwidth="narrow" endarrowlength="short"/>
+                        <v:path arrowok="t" o:extrusionok="f"/>
+                      </v:shape>
+                      <v:shape id="Forma libre: forma 17" o:spid="_x0000_s1043" style="position:absolute;left:5633;top:68788;width:111;height:666;visibility:visible;mso-wrap-style:square;v-text-anchor:middle" coordsize="7,42" o:gfxdata="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" path="m,l6,17,7,42,6,39,,23,,xe" fillcolor="#44546a [3202]" strokecolor="#44546a [3202]">
+                        <v:stroke startarrowwidth="narrow" startarrowlength="short" endarrowwidth="narrow" endarrowlength="short"/>
+                        <v:path arrowok="t" o:extrusionok="f"/>
+                      </v:shape>
+                      <v:shape id="Forma libre: forma 18" o:spid="_x0000_s1044" style="position:absolute;left:5871;top:71455;width:714;height:1873;visibility:visible;mso-wrap-style:square;v-text-anchor:middle" coordsize="45,118" o:gfxdata="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" path="m,l6,16,21,49,33,84r12,34l44,118,13,53,11,42,,xe" fillcolor="#44546a [3202]" strokecolor="#44546a [3202]">
+                        <v:stroke startarrowwidth="narrow" startarrowlength="short" endarrowwidth="narrow" endarrowlength="short"/>
+                        <v:path arrowok="t" o:extrusionok="f"/>
+                      </v:shape>
+                    </v:group>
+                    <v:group id="Grupo 19" o:spid="_x0000_s1045" style="position:absolute;left:806;top:48269;width:13063;height:25059" coordorigin="806,46499" coordsize="8747,16779" o:gfxdata="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">
+                      <v:shape id="Forma libre: forma 20" o:spid="_x0000_s1046" style="position:absolute;left:1187;top:51897;width:1984;height:7143;visibility:visible;mso-wrap-style:square;v-text-anchor:middle" coordsize="125,450" o:gfxdata="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" path="m,l41,155,86,309r39,116l125,450,79,311,41,183,7,54,,xe" fillcolor="#44546a [3202]" strokecolor="#44546a [3202]">
+                        <v:fill opacity="13107f"/>
+                        <v:stroke startarrowwidth="narrow" startarrowlength="short" endarrowwidth="narrow" endarrowlength="short" opacity="13107f"/>
+                        <v:path arrowok="t" o:extrusionok="f"/>
+                      </v:shape>
+                      <v:shape id="Forma libre: forma 21" o:spid="_x0000_s1047" style="position:absolute;left:3282;top:58913;width:1874;height:4366;visibility:visible;mso-wrap-style:square;v-text-anchor:middle" coordsize="118,275" o:gfxdata="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" path="m,l8,20,37,96r32,74l118,275r-9,l61,174,30,100,,26,,xe" fillcolor="#44546a [3202]" strokecolor="#44546a [3202]">
+                        <v:fill opacity="13107f"/>
+                        <v:stroke startarrowwidth="narrow" startarrowlength="short" endarrowwidth="narrow" endarrowlength="short" opacity="13107f"/>
+                        <v:path arrowok="t" o:extrusionok="f"/>
+                      </v:shape>
+                      <v:shape id="Forma libre: forma 22" o:spid="_x0000_s1048" style="position:absolute;left:806;top:50103;width:317;height:1921;visibility:visible;mso-wrap-style:square;v-text-anchor:middle" coordsize="20,121" o:gfxdata="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" path="m,l16,72r4,49l18,112,,31,,xe" fillcolor="#44546a [3202]" strokecolor="#44546a [3202]">
+                        <v:fill opacity="13107f"/>
+                        <v:stroke startarrowwidth="narrow" startarrowlength="short" endarrowwidth="narrow" endarrowlength="short" opacity="13107f"/>
+                        <v:path arrowok="t" o:extrusionok="f"/>
+                      </v:shape>
+                      <v:shape id="Forma libre: forma 23" o:spid="_x0000_s1049" style="position:absolute;left:1123;top:52024;width:2509;height:10207;visibility:visible;mso-wrap-style:square;v-text-anchor:middle" coordsize="158,643" o:gfxdata="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" path="m,l11,46r11,83l36,211r19,90l76,389r27,87l123,533r21,55l155,632r3,11l142,608,118,544,95,478,69,391,47,302,29,212,13,107,,xe" fillcolor="#44546a [3202]" strokecolor="#44546a [3202]">
+                        <v:fill opacity="13107f"/>
+                        <v:stroke startarrowwidth="narrow" startarrowlength="short" endarrowwidth="narrow" endarrowlength="short" opacity="13107f"/>
+                        <v:path arrowok="t" o:extrusionok="f"/>
+                      </v:shape>
+                      <v:shape id="Forma libre: forma 24" o:spid="_x0000_s1050" style="position:absolute;left:3759;top:62152;width:524;height:1127;visibility:visible;mso-wrap-style:square;v-text-anchor:middle" coordsize="33,71" o:gfxdata="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" path="m,l33,71r-9,l11,36,,xe" fillcolor="#44546a [3202]" strokecolor="#44546a [3202]">
+                        <v:fill opacity="13107f"/>
+                        <v:stroke startarrowwidth="narrow" startarrowlength="short" endarrowwidth="narrow" endarrowlength="short" opacity="13107f"/>
+                        <v:path arrowok="t" o:extrusionok="f"/>
+                      </v:shape>
+                      <v:shape id="Forma libre: forma 25" o:spid="_x0000_s1051" style="position:absolute;left:1060;top:51246;width:238;height:1508;visibility:visible;mso-wrap-style:square;v-text-anchor:middle" coordsize="15,95" o:gfxdata="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" path="m,l8,37r,4l15,95,4,49,,xe" fillcolor="#44546a [3202]" strokecolor="#44546a [3202]">
+                        <v:fill opacity="13107f"/>
+                        <v:stroke startarrowwidth="narrow" startarrowlength="short" endarrowwidth="narrow" endarrowlength="short" opacity="13107f"/>
+                        <v:path arrowok="t" o:extrusionok="f"/>
+                      </v:shape>
+                      <v:shape id="Forma libre: forma 26" o:spid="_x0000_s1052" style="position:absolute;left:3171;top:46499;width:6382;height:12414;visibility:visible;mso-wrap-style:square;v-text-anchor:middle" coordsize="402,782" o:gfxdata="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" path="m402,r,1l363,39,325,79r-35,42l255,164r-44,58l171,284r-38,62l100,411,71,478,45,546,27,617,13,689,7,761r,21l,765r1,-4l7,688,21,616,40,545,66,475,95,409r35,-66l167,281r42,-61l253,163r34,-43l324,78,362,38,402,xe" fillcolor="#44546a [3202]" strokecolor="#44546a [3202]">
+                        <v:fill opacity="13107f"/>
+                        <v:stroke startarrowwidth="narrow" startarrowlength="short" endarrowwidth="narrow" endarrowlength="short" opacity="13107f"/>
+                        <v:path arrowok="t" o:extrusionok="f"/>
+                      </v:shape>
+                      <v:shape id="Forma libre: forma 27" o:spid="_x0000_s1053" style="position:absolute;left:3171;top:59040;width:588;height:3112;visibility:visible;mso-wrap-style:square;v-text-anchor:middle" coordsize="37,196" o:gfxdata="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" path="m,l6,15r1,3l12,80r9,54l33,188r4,8l22,162,15,146,5,81,1,40,,xe" fillcolor="#44546a [3202]" strokecolor="#44546a [3202]">
+                        <v:fill opacity="13107f"/>
+                        <v:stroke startarrowwidth="narrow" startarrowlength="short" endarrowwidth="narrow" endarrowlength="short" opacity="13107f"/>
+                        <v:path arrowok="t" o:extrusionok="f"/>
+                      </v:shape>
+                      <v:shape id="Forma libre: forma 28" o:spid="_x0000_s1054" style="position:absolute;left:3632;top:62231;width:492;height:1048;visibility:visible;mso-wrap-style:square;v-text-anchor:middle" coordsize="31,66" o:gfxdata="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" path="m,l31,66r-7,l,xe" fillcolor="#44546a [3202]" strokecolor="#44546a [3202]">
+                        <v:fill opacity="13107f"/>
+                        <v:stroke startarrowwidth="narrow" startarrowlength="short" endarrowwidth="narrow" endarrowlength="short" opacity="13107f"/>
+                        <v:path arrowok="t" o:extrusionok="f"/>
+                      </v:shape>
+                      <v:shape id="Forma libre: forma 29" o:spid="_x0000_s1055" style="position:absolute;left:3171;top:58644;width:111;height:682;visibility:visible;mso-wrap-style:square;v-text-anchor:middle" coordsize="7,43" o:gfxdata="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" path="m,l7,17r,26l6,40,,25,,xe" fillcolor="#44546a [3202]" strokecolor="#44546a [3202]">
+                        <v:fill opacity="13107f"/>
+                        <v:stroke startarrowwidth="narrow" startarrowlength="short" endarrowwidth="narrow" endarrowlength="short" opacity="13107f"/>
+                        <v:path arrowok="t" o:extrusionok="f"/>
+                      </v:shape>
+                      <v:shape id="Forma libre: forma 30" o:spid="_x0000_s1056" style="position:absolute;left:3409;top:61358;width:731;height:1921;visibility:visible;mso-wrap-style:square;v-text-anchor:middle" coordsize="46,121" o:gfxdata="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" path="m,l7,16,22,50,33,86r13,35l45,121,14,55,11,44,,xe" fillcolor="#44546a [3202]" strokecolor="#44546a [3202]">
+                        <v:fill opacity="13107f"/>
+                        <v:stroke startarrowwidth="narrow" startarrowlength="short" endarrowwidth="narrow" endarrowlength="short" opacity="13107f"/>
+                        <v:path arrowok="t" o:extrusionok="f"/>
+                      </v:shape>
+                    </v:group>
+                  </v:group>
+                </v:group>
+                <w10:wrap type="square" anchorx="page" anchory="page"/>
+              </v:group>
+            </w:pict>
           </mc:Fallback>
         </mc:AlternateContent>
       </w:r>
@@ -1963,7 +2095,7 @@
           <w:color w:val="000000"/>
         </w:rPr>
         <mc:AlternateContent>
-          <mc:Choice Requires="wpg">
+          <mc:Choice Requires="wps">
             <w:drawing>
               <wp:anchor distT="0" distB="0" distL="114300" distR="114300" simplePos="0" relativeHeight="251659264" behindDoc="0" locked="0" layoutInCell="1" hidden="0" allowOverlap="1">
                 <wp:simplePos x="0" y="0"/>
@@ -2031,25 +2163,7 @@
                                 <w:sz w:val="26"/>
                               </w:rPr>
                               <w:br/>
-                              <w:t xml:space="preserve">Juan Felipe Mejía </w:t>
-                            </w:r>
-                            <w:proofErr w:type="gramStart"/>
-                            <w:r>
-                              <w:rPr>
-                                <w:rFonts w:ascii="Arial" w:eastAsia="Arial" w:hAnsi="Arial" w:cs="Arial"/>
-                                <w:color w:val="4472C4"/>
-                                <w:sz w:val="26"/>
-                              </w:rPr>
-                              <w:t>Solís .</w:t>
-                            </w:r>
-                            <w:proofErr w:type="gramEnd"/>
-                            <w:r>
-                              <w:rPr>
-                                <w:rFonts w:ascii="Arial" w:eastAsia="Arial" w:hAnsi="Arial" w:cs="Arial"/>
-                                <w:color w:val="4472C4"/>
-                                <w:sz w:val="26"/>
-                              </w:rPr>
-                              <w:t xml:space="preserve">  </w:t>
+                              <w:t xml:space="preserve">Juan Felipe Mejía Solís .  </w:t>
                             </w:r>
                           </w:p>
                         </w:txbxContent>
@@ -2063,47 +2177,53 @@
               </wp:anchor>
             </w:drawing>
           </mc:Choice>
-          <mc:Fallback xmlns:dgm="http://schemas.openxmlformats.org/drawingml/2006/diagram" xmlns:lc="http://schemas.openxmlformats.org/drawingml/2006/lockedCanvas" xmlns:c="http://schemas.openxmlformats.org/drawingml/2006/chart" xmlns:pic="http://schemas.openxmlformats.org/drawingml/2006/picture" xmlns:a="http://schemas.openxmlformats.org/drawingml/2006/main" xmlns:sl="http://schemas.openxmlformats.org/schemaLibrary/2006/main">
-            <w:drawing>
-              <wp:anchor allowOverlap="1" behindDoc="0" distB="0" distT="0" distL="114300" distR="114300" hidden="0" layoutInCell="1" locked="0" relativeHeight="0" simplePos="0">
-                <wp:simplePos x="0" y="0"/>
-                <wp:positionH relativeFrom="page">
-                  <wp:posOffset>3259138</wp:posOffset>
-                </wp:positionH>
-                <wp:positionV relativeFrom="page">
-                  <wp:posOffset>8846503</wp:posOffset>
-                </wp:positionV>
-                <wp:extent cx="3667125" cy="617521"/>
-                <wp:effectExtent b="0" l="0" r="0" t="0"/>
-                <wp:wrapNone/>
-                <wp:docPr id="35" name="image4.png"/>
-                <a:graphic>
-                  <a:graphicData uri="http://schemas.openxmlformats.org/drawingml/2006/picture">
-                    <pic:pic>
-                      <pic:nvPicPr>
-                        <pic:cNvPr id="0" name="image4.png"/>
-                        <pic:cNvPicPr preferRelativeResize="0"/>
-                      </pic:nvPicPr>
-                      <pic:blipFill>
-                        <a:blip r:embed="rId9"/>
-                        <a:srcRect/>
-                        <a:stretch>
-                          <a:fillRect/>
-                        </a:stretch>
-                      </pic:blipFill>
-                      <pic:spPr>
-                        <a:xfrm>
-                          <a:off x="0" y="0"/>
-                          <a:ext cx="3667125" cy="617521"/>
-                        </a:xfrm>
-                        <a:prstGeom prst="rect"/>
-                        <a:ln/>
-                      </pic:spPr>
-                    </pic:pic>
-                  </a:graphicData>
-                </a:graphic>
-              </wp:anchor>
-            </w:drawing>
+          <mc:Fallback>
+            <w:pict>
+              <v:rect id="Rectángulo 35" o:spid="_x0000_s1057" style="position:absolute;margin-left:256.65pt;margin-top:696.6pt;width:288.75pt;height:48.6pt;z-index:251659264;visibility:visible;mso-wrap-style:square;mso-wrap-distance-left:9pt;mso-wrap-distance-top:0;mso-wrap-distance-right:9pt;mso-wrap-distance-bottom:0;mso-position-horizontal:absolute;mso-position-horizontal-relative:page;mso-position-vertical:absolute;mso-position-vertical-relative:page;v-text-anchor:bottom" o:gfxdata="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" filled="f" stroked="f">
+                <v:textbox inset="0,0,0,0">
+                  <w:txbxContent>
+                    <w:p>
+                      <w:pPr>
+                        <w:spacing w:after="0" w:line="240" w:lineRule="auto"/>
+                        <w:textDirection w:val="btLr"/>
+                      </w:pPr>
+                      <w:r>
+                        <w:rPr>
+                          <w:rFonts w:ascii="Arial" w:eastAsia="Arial" w:hAnsi="Arial" w:cs="Arial"/>
+                          <w:color w:val="4472C4"/>
+                          <w:sz w:val="26"/>
+                        </w:rPr>
+                        <w:t>Juan Nolasco Payares Guerra.</w:t>
+                      </w:r>
+                    </w:p>
+                    <w:p>
+                      <w:pPr>
+                        <w:spacing w:after="0" w:line="240" w:lineRule="auto"/>
+                        <w:textDirection w:val="btLr"/>
+                      </w:pPr>
+                      <w:r>
+                        <w:rPr>
+                          <w:rFonts w:ascii="Arial" w:eastAsia="Arial" w:hAnsi="Arial" w:cs="Arial"/>
+                          <w:color w:val="4472C4"/>
+                          <w:sz w:val="26"/>
+                        </w:rPr>
+                        <w:t>Estefanía Marín.</w:t>
+                      </w:r>
+                      <w:r>
+                        <w:rPr>
+                          <w:rFonts w:ascii="Arial" w:eastAsia="Arial" w:hAnsi="Arial" w:cs="Arial"/>
+                          <w:color w:val="4472C4"/>
+                          <w:sz w:val="26"/>
+                        </w:rPr>
+                        <w:br/>
+                        <w:t xml:space="preserve">Juan Felipe Mejía Solís .  </w:t>
+                      </w:r>
+                    </w:p>
+                  </w:txbxContent>
+                </v:textbox>
+                <w10:wrap anchorx="page" anchory="page"/>
+              </v:rect>
+            </w:pict>
           </mc:Fallback>
         </mc:AlternateContent>
       </w:r>
@@ -2142,7 +2262,7 @@
                     <pic:cNvPicPr preferRelativeResize="0"/>
                   </pic:nvPicPr>
                   <pic:blipFill>
-                    <a:blip r:embed="rId10"/>
+                    <a:blip r:embed="rId8"/>
                     <a:srcRect l="27623" t="31483" r="25080" b="27211"/>
                     <a:stretch>
                       <a:fillRect/>
@@ -2169,7 +2289,7 @@
           <w:noProof/>
         </w:rPr>
         <mc:AlternateContent>
-          <mc:Choice Requires="wpg">
+          <mc:Choice Requires="wps">
             <w:drawing>
               <wp:anchor distT="0" distB="0" distL="114300" distR="114300" simplePos="0" relativeHeight="251661312" behindDoc="0" locked="0" layoutInCell="1" hidden="0" allowOverlap="1">
                 <wp:simplePos x="0" y="0"/>
@@ -2227,47 +2347,29 @@
               </wp:anchor>
             </w:drawing>
           </mc:Choice>
-          <mc:Fallback xmlns:dgm="http://schemas.openxmlformats.org/drawingml/2006/diagram" xmlns:lc="http://schemas.openxmlformats.org/drawingml/2006/lockedCanvas" xmlns:c="http://schemas.openxmlformats.org/drawingml/2006/chart" xmlns:pic="http://schemas.openxmlformats.org/drawingml/2006/picture" xmlns:a="http://schemas.openxmlformats.org/drawingml/2006/main" xmlns:sl="http://schemas.openxmlformats.org/schemaLibrary/2006/main">
-            <w:drawing>
-              <wp:anchor allowOverlap="1" behindDoc="0" distB="0" distT="0" distL="114300" distR="114300" hidden="0" layoutInCell="1" locked="0" relativeHeight="0" simplePos="0">
-                <wp:simplePos x="0" y="0"/>
-                <wp:positionH relativeFrom="page">
-                  <wp:posOffset>2840038</wp:posOffset>
-                </wp:positionH>
-                <wp:positionV relativeFrom="page">
-                  <wp:posOffset>2393633</wp:posOffset>
-                </wp:positionV>
-                <wp:extent cx="3667125" cy="693524"/>
-                <wp:effectExtent b="0" l="0" r="0" t="0"/>
-                <wp:wrapNone/>
-                <wp:docPr id="34" name="image3.png"/>
-                <a:graphic>
-                  <a:graphicData uri="http://schemas.openxmlformats.org/drawingml/2006/picture">
-                    <pic:pic>
-                      <pic:nvPicPr>
-                        <pic:cNvPr id="0" name="image3.png"/>
-                        <pic:cNvPicPr preferRelativeResize="0"/>
-                      </pic:nvPicPr>
-                      <pic:blipFill>
-                        <a:blip r:embed="rId11"/>
-                        <a:srcRect/>
-                        <a:stretch>
-                          <a:fillRect/>
-                        </a:stretch>
-                      </pic:blipFill>
-                      <pic:spPr>
-                        <a:xfrm>
-                          <a:off x="0" y="0"/>
-                          <a:ext cx="3667125" cy="693524"/>
-                        </a:xfrm>
-                        <a:prstGeom prst="rect"/>
-                        <a:ln/>
-                      </pic:spPr>
-                    </pic:pic>
-                  </a:graphicData>
-                </a:graphic>
-              </wp:anchor>
-            </w:drawing>
+          <mc:Fallback>
+            <w:pict>
+              <v:rect id="Rectángulo 34" o:spid="_x0000_s1058" style="position:absolute;left:0;text-align:left;margin-left:223.65pt;margin-top:188.5pt;width:288.75pt;height:54.6pt;z-index:251661312;visibility:visible;mso-wrap-style:square;mso-wrap-distance-left:9pt;mso-wrap-distance-top:0;mso-wrap-distance-right:9pt;mso-wrap-distance-bottom:0;mso-position-horizontal:absolute;mso-position-horizontal-relative:page;mso-position-vertical:absolute;mso-position-vertical-relative:page;v-text-anchor:top" o:gfxdata="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" filled="f" stroked="f">
+                <v:textbox inset="0,0,0,0">
+                  <w:txbxContent>
+                    <w:p>
+                      <w:pPr>
+                        <w:spacing w:after="0" w:line="240" w:lineRule="auto"/>
+                        <w:textDirection w:val="btLr"/>
+                      </w:pPr>
+                      <w:r>
+                        <w:rPr>
+                          <w:color w:val="262626"/>
+                          <w:sz w:val="72"/>
+                        </w:rPr>
+                        <w:t>NEEDLEBOX</w:t>
+                      </w:r>
+                    </w:p>
+                  </w:txbxContent>
+                </v:textbox>
+                <w10:wrap anchorx="page" anchory="page"/>
+              </v:rect>
+            </w:pict>
           </mc:Fallback>
         </mc:AlternateContent>
       </w:r>
@@ -2609,15 +2711,7 @@
           <w:b/>
           <w:color w:val="5F5F5F"/>
         </w:rPr>
-        <w:t xml:space="preserve">Proyecto: </w:t>
-      </w:r>
-      <w:r>
-        <w:rPr>
-          <w:rFonts w:ascii="Arial" w:eastAsia="Arial" w:hAnsi="Arial" w:cs="Arial"/>
-          <w:b/>
-          <w:color w:val="5F5F5F"/>
-        </w:rPr>
-        <w:t>NeedleBox</w:t>
+        <w:t>Proyecto: NeedleBox</w:t>
       </w:r>
     </w:p>
     <w:p>
@@ -3121,25 +3215,7 @@
                 <w:sz w:val="18"/>
                 <w:szCs w:val="18"/>
               </w:rPr>
-              <w:t>Marzo</w:t>
-            </w:r>
-            <w:r>
-              <w:rPr>
-                <w:rFonts w:ascii="Arial" w:eastAsia="Arial" w:hAnsi="Arial" w:cs="Arial"/>
-                <w:color w:val="241A61"/>
-                <w:sz w:val="18"/>
-                <w:szCs w:val="18"/>
-              </w:rPr>
-              <w:t xml:space="preserve"> de</w:t>
-            </w:r>
-            <w:r>
-              <w:rPr>
-                <w:rFonts w:ascii="Arial" w:eastAsia="Arial" w:hAnsi="Arial" w:cs="Arial"/>
-                <w:color w:val="241A61"/>
-                <w:sz w:val="18"/>
-                <w:szCs w:val="18"/>
-              </w:rPr>
-              <w:t xml:space="preserve"> 2021</w:t>
+              <w:t>Marzo de 2021</w:t>
             </w:r>
           </w:p>
         </w:tc>
@@ -3188,13 +3264,7 @@
         <w:rPr>
           <w:rFonts w:ascii="Arial" w:eastAsia="Arial" w:hAnsi="Arial" w:cs="Arial"/>
         </w:rPr>
-        <w:t>Este proyecto se orienta fundamentalmente a las MIPYMES, Famiempresas e independientes dedicados a la confección y producción textil. Se busca ofrecer un software accesible a ellos para apoyar sus tareas, con el fin de mejorar la productividad</w:t>
-      </w:r>
-      <w:r>
-        <w:rPr>
-          <w:rFonts w:ascii="Arial" w:eastAsia="Arial" w:hAnsi="Arial" w:cs="Arial"/>
-        </w:rPr>
-        <w:t xml:space="preserve"> de éstas al hacer más eficiente la realización de los procesos principales de su negocio.</w:t>
+        <w:t>Este proyecto se orienta fundamentalmente a las MIPYMES, Famiempresas e independientes dedicados a la confección y producción textil. Se busca ofrecer un software accesible a ellos para apoyar sus tareas, con el fin de mejorar la productividad de éstas al hacer más eficiente la realización de los procesos principales de su negocio.</w:t>
       </w:r>
     </w:p>
     <w:p>
@@ -3209,19 +3279,7 @@
         <w:rPr>
           <w:rFonts w:ascii="Arial" w:eastAsia="Arial" w:hAnsi="Arial" w:cs="Arial"/>
         </w:rPr>
-        <w:t>El problema principal que motiva el proyecto es que, en nuestra sociedad, es muy común que las personas que nos rodean elijan dedicar algo de su tiempo libre a peque</w:t>
-      </w:r>
-      <w:r>
-        <w:rPr>
-          <w:rFonts w:ascii="Arial" w:eastAsia="Arial" w:hAnsi="Arial" w:cs="Arial"/>
-        </w:rPr>
-        <w:t>ños emprendimientos con el fin de obtener ganancias extra, pero sin estar familiarizados con ni con el desarrollo de dichos trabajos a un nivel profesional ni con conocimientos básicos en informática o TIC. Esto ocasiona que desconozcan ciertas prácticas y</w:t>
-      </w:r>
-      <w:r>
-        <w:rPr>
-          <w:rFonts w:ascii="Arial" w:eastAsia="Arial" w:hAnsi="Arial" w:cs="Arial"/>
-        </w:rPr>
-        <w:t xml:space="preserve"> parámetros ampliamente estudiados e implementados en los sectores productivos, los cuales ayudan a mejorar dichos procesos en términos de eficiencia.</w:t>
+        <w:t>El problema principal que motiva el proyecto es que, en nuestra sociedad, es muy común que las personas que nos rodean elijan dedicar algo de su tiempo libre a pequeños emprendimientos con el fin de obtener ganancias extra, pero sin estar familiarizados con ni con el desarrollo de dichos trabajos a un nivel profesional ni con conocimientos básicos en informática o TIC. Esto ocasiona que desconozcan ciertas prácticas y parámetros ampliamente estudiados e implementados en los sectores productivos, los cuales ayudan a mejorar dichos procesos en términos de eficiencia.</w:t>
       </w:r>
     </w:p>
     <w:p>
@@ -3236,19 +3294,7 @@
         <w:rPr>
           <w:rFonts w:ascii="Arial" w:eastAsia="Arial" w:hAnsi="Arial" w:cs="Arial"/>
         </w:rPr>
-        <w:t>En este contexto del que se habla, la mayor parte de la información del negocio se almacena en papel y el</w:t>
-      </w:r>
-      <w:r>
-        <w:rPr>
-          <w:rFonts w:ascii="Arial" w:eastAsia="Arial" w:hAnsi="Arial" w:cs="Arial"/>
-        </w:rPr>
-        <w:t>lo, además de poner los datos en riesgo de pérdida ya sea por daños accidentales o intencionales, contribuye a la dispersión de dicha información. Todos los datos se van registrando hoja tras hoja, muchas veces sin ningún tipo de clasificación sino sólo de</w:t>
-      </w:r>
-      <w:r>
-        <w:rPr>
-          <w:rFonts w:ascii="Arial" w:eastAsia="Arial" w:hAnsi="Arial" w:cs="Arial"/>
-        </w:rPr>
-        <w:t xml:space="preserve"> la forma en que van llegando. Con ello la continuidad de la información se va fragmentando poco a poco y se hace difícil ubicar con precisión lo más esencial en las anotaciones.</w:t>
+        <w:t>En este contexto del que se habla, la mayor parte de la información del negocio se almacena en papel y ello, además de poner los datos en riesgo de pérdida ya sea por daños accidentales o intencionales, contribuye a la dispersión de dicha información. Todos los datos se van registrando hoja tras hoja, muchas veces sin ningún tipo de clasificación sino sólo de la forma en que van llegando. Con ello la continuidad de la información se va fragmentando poco a poco y se hace difícil ubicar con precisión lo más esencial en las anotaciones.</w:t>
       </w:r>
     </w:p>
     <w:p>
@@ -3263,13 +3309,7 @@
         <w:rPr>
           <w:rFonts w:ascii="Arial" w:eastAsia="Arial" w:hAnsi="Arial" w:cs="Arial"/>
         </w:rPr>
-        <w:t xml:space="preserve">Este problema ocasiona volatilidad o pérdida de la información, y esta, a su </w:t>
-      </w:r>
-      <w:r>
-        <w:rPr>
-          <w:rFonts w:ascii="Arial" w:eastAsia="Arial" w:hAnsi="Arial" w:cs="Arial"/>
-        </w:rPr>
-        <w:t>vez, poca eficiencia y calidad en el servicio, e incluso pérdidas económicas en ciertos casos. Por ende, la necesidad identificada es disminuir el riesgo de pérdida de la información de los clientes al no tenerla centralizada.</w:t>
+        <w:t>Este problema ocasiona volatilidad o pérdida de la información, y esta, a su vez, poca eficiencia y calidad en el servicio, e incluso pérdidas económicas en ciertos casos. Por ende, la necesidad identificada es disminuir el riesgo de pérdida de la información de los clientes al no tenerla centralizada.</w:t>
       </w:r>
     </w:p>
     <w:p>
@@ -3298,19 +3338,7 @@
         <w:rPr>
           <w:rFonts w:ascii="Arial" w:eastAsia="Arial" w:hAnsi="Arial" w:cs="Arial"/>
         </w:rPr>
-        <w:t>Como se apuntó ante</w:t>
-      </w:r>
-      <w:r>
-        <w:rPr>
-          <w:rFonts w:ascii="Arial" w:eastAsia="Arial" w:hAnsi="Arial" w:cs="Arial"/>
-        </w:rPr>
-        <w:t>riormente el proyecto va dirigido a MIPYMES, Famiempresas e independientes dedicados a la labor de las confecciones. El propósito general es brindarles un apoyo que les sirva, en un primer momento, para estructurar de manera óptima su actividad de emprendi</w:t>
-      </w:r>
-      <w:r>
-        <w:rPr>
-          <w:rFonts w:ascii="Arial" w:eastAsia="Arial" w:hAnsi="Arial" w:cs="Arial"/>
-        </w:rPr>
-        <w:t>miento, y que más adelante esta pueda convertirse incluso en su trabajo principal o en un negocio como tal, en el caso de que aún no lo sea.</w:t>
+        <w:t>Como se apuntó anteriormente el proyecto va dirigido a MIPYMES, Famiempresas e independientes dedicados a la labor de las confecciones. El propósito general es brindarles un apoyo que les sirva, en un primer momento, para estructurar de manera óptima su actividad de emprendimiento, y que más adelante esta pueda convertirse incluso en su trabajo principal o en un negocio como tal, en el caso de que aún no lo sea.</w:t>
       </w:r>
     </w:p>
     <w:p>
@@ -3319,10 +3347,6 @@
         <w:jc w:val="both"/>
         <w:rPr>
           <w:rFonts w:ascii="Arial" w:eastAsia="Arial" w:hAnsi="Arial" w:cs="Arial"/>
-          <w:i/>
-          <w:color w:val="0000FF"/>
-          <w:sz w:val="20"/>
-          <w:szCs w:val="20"/>
         </w:rPr>
       </w:pPr>
       <w:r>
@@ -3330,13 +3354,7 @@
           <w:rFonts w:ascii="Arial" w:eastAsia="Arial" w:hAnsi="Arial" w:cs="Arial"/>
         </w:rPr>
         <w:lastRenderedPageBreak/>
-        <w:t>Este proyecto contribuirá al desarrollo de los emprendimientos basados en confecciones, ofreciendo un aplicativo so</w:t>
-      </w:r>
-      <w:r>
-        <w:rPr>
-          <w:rFonts w:ascii="Arial" w:eastAsia="Arial" w:hAnsi="Arial" w:cs="Arial"/>
-        </w:rPr>
-        <w:t>ftware como una opción más confiable de almacenamiento y gestión de la información, que asegure no sólo una mejor estructuración de la actividad productiva sino también una mejor respuesta a las necesidades de los clientes.</w:t>
+        <w:t>Este proyecto contribuirá al desarrollo de los emprendimientos basados en confecciones, ofreciendo un aplicativo software como una opción más confiable de almacenamiento y gestión de la información, que asegure no sólo una mejor estructuración de la actividad productiva sino también una mejor respuesta a las necesidades de los clientes.</w:t>
       </w:r>
     </w:p>
     <w:p>
@@ -3366,13 +3384,7 @@
         <w:rPr>
           <w:rFonts w:ascii="Arial" w:eastAsia="Arial" w:hAnsi="Arial" w:cs="Arial"/>
         </w:rPr>
-        <w:t>A este proyecto se le d</w:t>
-      </w:r>
-      <w:r>
-        <w:rPr>
-          <w:rFonts w:ascii="Arial" w:eastAsia="Arial" w:hAnsi="Arial" w:cs="Arial"/>
-        </w:rPr>
-        <w:t xml:space="preserve">ará el nombre de </w:t>
+        <w:t xml:space="preserve">A este proyecto se le dará el nombre de </w:t>
       </w:r>
       <w:r>
         <w:rPr>
@@ -3407,27 +3419,7 @@
         <w:rPr>
           <w:rFonts w:ascii="Arial" w:eastAsia="Arial" w:hAnsi="Arial" w:cs="Arial"/>
         </w:rPr>
-        <w:t xml:space="preserve"> ofrecerá un medio permanente y fiable para almacenar de forma íntegra estos datos, permitiendo su fácil actualización. Esto con el fin de optimizar los procesos de registro y contacto de los clientes, de gestión del tiempo para la recepción y ejecución de</w:t>
-      </w:r>
-      <w:r>
-        <w:rPr>
-          <w:rFonts w:ascii="Arial" w:eastAsia="Arial" w:hAnsi="Arial" w:cs="Arial"/>
-        </w:rPr>
-        <w:t xml:space="preserve"> los pedidos, y de adquisición de insumos al permitir hacer un adecuado seguimiento de </w:t>
-      </w:r>
-      <w:proofErr w:type="gramStart"/>
-      <w:r>
-        <w:rPr>
-          <w:rFonts w:ascii="Arial" w:eastAsia="Arial" w:hAnsi="Arial" w:cs="Arial"/>
-        </w:rPr>
-        <w:t>los mismos</w:t>
-      </w:r>
-      <w:proofErr w:type="gramEnd"/>
-      <w:r>
-        <w:rPr>
-          <w:rFonts w:ascii="Arial" w:eastAsia="Arial" w:hAnsi="Arial" w:cs="Arial"/>
-        </w:rPr>
-        <w:t>.</w:t>
+        <w:t xml:space="preserve"> ofrecerá un medio permanente y fiable para almacenar de forma íntegra estos datos, permitiendo su fácil actualización. Esto con el fin de optimizar los procesos de registro y contacto de los clientes, de gestión del tiempo para la recepción y ejecución de los pedidos, y de adquisición de insumos al permitir hacer un adecuado seguimiento de los mismos.</w:t>
       </w:r>
     </w:p>
     <w:p>
@@ -3442,13 +3434,7 @@
         <w:rPr>
           <w:rFonts w:ascii="Arial" w:eastAsia="Arial" w:hAnsi="Arial" w:cs="Arial"/>
         </w:rPr>
-        <w:t xml:space="preserve">Adicionalmente se tiene pensado incluir a futuro un módulo para almacenar los moldes o patrones de forma virtual con la inclusión de algunas funcionalidades </w:t>
-      </w:r>
-      <w:r>
-        <w:rPr>
-          <w:rFonts w:ascii="Arial" w:eastAsia="Arial" w:hAnsi="Arial" w:cs="Arial"/>
-        </w:rPr>
-        <w:t>de software gratuitos de patronaje.</w:t>
+        <w:t>Adicionalmente se tiene pensado incluir a futuro un módulo para almacenar los moldes o patrones de forma virtual con la inclusión de algunas funcionalidades de software gratuitos de patronaje.</w:t>
       </w:r>
     </w:p>
     <w:p>
@@ -3465,13 +3451,7 @@
         <w:rPr>
           <w:rFonts w:ascii="Arial" w:eastAsia="Arial" w:hAnsi="Arial" w:cs="Arial"/>
         </w:rPr>
-        <w:t>De igual modo, se podría incluir un módulo con funciones orientadas a que los emprendedores publiciten su trabajo y puedan ser contactados por clientes, es decir, un espacio de interacción y retroalimentación con otros c</w:t>
-      </w:r>
-      <w:r>
-        <w:rPr>
-          <w:rFonts w:ascii="Arial" w:eastAsia="Arial" w:hAnsi="Arial" w:cs="Arial"/>
-        </w:rPr>
-        <w:t>olegas, de modo que como comunidad puedan satisfacer las necesidades de los clientes teniendo en cuenta las especialidades de cada miembro.</w:t>
+        <w:t>De igual modo, se podría incluir un módulo con funciones orientadas a que los emprendedores publiciten su trabajo y puedan ser contactados por clientes, es decir, un espacio de interacción y retroalimentación con otros colegas, de modo que como comunidad puedan satisfacer las necesidades de los clientes teniendo en cuenta las especialidades de cada miembro.</w:t>
       </w:r>
     </w:p>
     <w:p>
@@ -3962,7 +3942,7 @@
               <w:br/>
               <w:t xml:space="preserve"> </w:t>
             </w:r>
-            <w:hyperlink r:id="rId12">
+            <w:hyperlink r:id="rId9">
               <w:r>
                 <w:rPr>
                   <w:rFonts w:ascii="Arial" w:eastAsia="Arial" w:hAnsi="Arial" w:cs="Arial"/>
@@ -3982,7 +3962,7 @@
               </w:rPr>
               <w:t xml:space="preserve">  </w:t>
             </w:r>
-            <w:hyperlink r:id="rId13">
+            <w:hyperlink r:id="rId10">
               <w:r>
                 <w:rPr>
                   <w:rFonts w:ascii="Arial" w:eastAsia="Arial" w:hAnsi="Arial" w:cs="Arial"/>
@@ -5215,15 +5195,7 @@
           <w:sz w:val="24"/>
           <w:szCs w:val="24"/>
         </w:rPr>
-        <w:t>Un aplicativo web es aquel</w:t>
-      </w:r>
-      <w:r>
-        <w:rPr>
-          <w:rFonts w:ascii="Times New Roman" w:eastAsia="Times New Roman" w:hAnsi="Times New Roman" w:cs="Times New Roman"/>
-          <w:sz w:val="24"/>
-          <w:szCs w:val="24"/>
-        </w:rPr>
-        <w:t>la aplicación que los usuarios pueden utilizar accediendo a un servidor web a través de internet mediante un navegador.</w:t>
+        <w:t>Un aplicativo web es aquella aplicación que los usuarios pueden utilizar accediendo a un servidor web a través de internet mediante un navegador.</w:t>
       </w:r>
     </w:p>
     <w:p>
@@ -5268,15 +5240,7 @@
           <w:sz w:val="24"/>
           <w:szCs w:val="24"/>
         </w:rPr>
-        <w:t>Un cliente es un ordenador o software que accede a un servidor y recupera servicios especiales o datos de él. Es tarea del cli</w:t>
-      </w:r>
-      <w:r>
-        <w:rPr>
-          <w:rFonts w:ascii="Times New Roman" w:eastAsia="Times New Roman" w:hAnsi="Times New Roman" w:cs="Times New Roman"/>
-          <w:sz w:val="24"/>
-          <w:szCs w:val="24"/>
-        </w:rPr>
-        <w:t>ente estandarizar las solicitudes, transmitirlas al servidor y procesar los datos obtenidos para que puedan visualizarse en un dispositivo de salida como una pantalla.</w:t>
+        <w:t>Un cliente es un ordenador o software que accede a un servidor y recupera servicios especiales o datos de él. Es tarea del cliente estandarizar las solicitudes, transmitirlas al servidor y procesar los datos obtenidos para que puedan visualizarse en un dispositivo de salida como una pantalla.</w:t>
       </w:r>
     </w:p>
     <w:p>
@@ -5316,15 +5280,7 @@
           <w:sz w:val="24"/>
           <w:szCs w:val="24"/>
         </w:rPr>
-        <w:t>Un desarrollador es un programador o una compañía comercial que se dedic</w:t>
-      </w:r>
-      <w:r>
-        <w:rPr>
-          <w:rFonts w:ascii="Times New Roman" w:eastAsia="Times New Roman" w:hAnsi="Times New Roman" w:cs="Times New Roman"/>
-          <w:sz w:val="24"/>
-          <w:szCs w:val="24"/>
-        </w:rPr>
-        <w:t>a a uno o más aspectos del proceso de desarrollo de software.</w:t>
+        <w:t>Un desarrollador es un programador o una compañía comercial que se dedica a uno o más aspectos del proceso de desarrollo de software.</w:t>
       </w:r>
     </w:p>
     <w:p>
@@ -5363,25 +5319,7 @@
           <w:sz w:val="24"/>
           <w:szCs w:val="24"/>
         </w:rPr>
-        <w:t xml:space="preserve">disco duro, disco rígido, disco fijo o Hard Drive Disk por sus siglas en inglés (HDD). Son </w:t>
-      </w:r>
-      <w:proofErr w:type="gramStart"/>
-      <w:r>
-        <w:rPr>
-          <w:rFonts w:ascii="Times New Roman" w:eastAsia="Times New Roman" w:hAnsi="Times New Roman" w:cs="Times New Roman"/>
-          <w:sz w:val="24"/>
-          <w:szCs w:val="24"/>
-        </w:rPr>
-        <w:t>dispositivos electromagnéticos destinados a guardar</w:t>
-      </w:r>
-      <w:proofErr w:type="gramEnd"/>
-      <w:r>
-        <w:rPr>
-          <w:rFonts w:ascii="Times New Roman" w:eastAsia="Times New Roman" w:hAnsi="Times New Roman" w:cs="Times New Roman"/>
-          <w:sz w:val="24"/>
-          <w:szCs w:val="24"/>
-        </w:rPr>
-        <w:t xml:space="preserve"> información de forma permanente.</w:t>
+        <w:t>disco duro, disco rígido, disco fijo o Hard Drive Disk por sus siglas en inglés (HDD). Son dispositivos electromagnéticos destinados a guardar información de forma permanente.</w:t>
       </w:r>
     </w:p>
     <w:p>
@@ -5416,42 +5354,15 @@
           <w:sz w:val="24"/>
           <w:szCs w:val="24"/>
         </w:rPr>
-        <w:t>Har</w:t>
-      </w:r>
-      <w:r>
-        <w:rPr>
-          <w:rFonts w:ascii="Times New Roman" w:eastAsia="Times New Roman" w:hAnsi="Times New Roman" w:cs="Times New Roman"/>
-          <w:b/>
-          <w:sz w:val="24"/>
-          <w:szCs w:val="24"/>
-        </w:rPr>
-        <w:t>dware:</w:t>
-      </w:r>
-      <w:r>
-        <w:rPr>
-          <w:rFonts w:ascii="Times New Roman" w:eastAsia="Times New Roman" w:hAnsi="Times New Roman" w:cs="Times New Roman"/>
-          <w:sz w:val="24"/>
-          <w:szCs w:val="24"/>
-        </w:rPr>
-        <w:t xml:space="preserve"> Es toda la parte física tangible de una computadora. Por ejemplo, el CPU, monitor, teclado, disco duro y </w:t>
-      </w:r>
-      <w:proofErr w:type="gramStart"/>
-      <w:r>
-        <w:rPr>
-          <w:rFonts w:ascii="Times New Roman" w:eastAsia="Times New Roman" w:hAnsi="Times New Roman" w:cs="Times New Roman"/>
-          <w:sz w:val="24"/>
-          <w:szCs w:val="24"/>
-        </w:rPr>
-        <w:t>mouse</w:t>
-      </w:r>
-      <w:proofErr w:type="gramEnd"/>
-      <w:r>
-        <w:rPr>
-          <w:rFonts w:ascii="Times New Roman" w:eastAsia="Times New Roman" w:hAnsi="Times New Roman" w:cs="Times New Roman"/>
-          <w:sz w:val="24"/>
-          <w:szCs w:val="24"/>
-        </w:rPr>
-        <w:t xml:space="preserve">. </w:t>
+        <w:t>Hardware:</w:t>
+      </w:r>
+      <w:r>
+        <w:rPr>
+          <w:rFonts w:ascii="Times New Roman" w:eastAsia="Times New Roman" w:hAnsi="Times New Roman" w:cs="Times New Roman"/>
+          <w:sz w:val="24"/>
+          <w:szCs w:val="24"/>
+        </w:rPr>
+        <w:t xml:space="preserve"> Es toda la parte física tangible de una computadora. Por ejemplo, el CPU, monitor, teclado, disco duro y mouse. </w:t>
       </w:r>
     </w:p>
     <w:p>
@@ -5489,15 +5400,7 @@
           <w:sz w:val="24"/>
           <w:szCs w:val="24"/>
         </w:rPr>
-        <w:t xml:space="preserve">Consiste en cambiar el entorno de uso de la aplicación (que incluye al sistema operativo, a la plataforma de </w:t>
-      </w:r>
-      <w:r>
-        <w:rPr>
-          <w:rFonts w:ascii="Times New Roman" w:eastAsia="Times New Roman" w:hAnsi="Times New Roman" w:cs="Times New Roman"/>
-          <w:sz w:val="24"/>
-          <w:szCs w:val="24"/>
-        </w:rPr>
-        <w:t>hardware o, en el caso de las aplicaciones web, al navegador)</w:t>
+        <w:t>Consiste en cambiar el entorno de uso de la aplicación (que incluye al sistema operativo, a la plataforma de hardware o, en el caso de las aplicaciones web, al navegador)</w:t>
       </w:r>
     </w:p>
     <w:p>
@@ -5536,15 +5439,7 @@
           <w:sz w:val="24"/>
           <w:szCs w:val="24"/>
         </w:rPr>
-        <w:t>Consiste en corregir los defectos encontrados en el software, y que originan un comportamiento distinto al deseado. Estas fallas pueden ser, por ejemplo, de procesamie</w:t>
-      </w:r>
-      <w:r>
-        <w:rPr>
-          <w:rFonts w:ascii="Times New Roman" w:eastAsia="Times New Roman" w:hAnsi="Times New Roman" w:cs="Times New Roman"/>
-          <w:sz w:val="24"/>
-          <w:szCs w:val="24"/>
-        </w:rPr>
-        <w:t>nto, rendimiento o programación.</w:t>
+        <w:t>Consiste en corregir los defectos encontrados en el software, y que originan un comportamiento distinto al deseado. Estas fallas pueden ser, por ejemplo, de procesamiento, rendimiento o programación.</w:t>
       </w:r>
     </w:p>
     <w:p>
@@ -5622,15 +5517,7 @@
           <w:sz w:val="24"/>
           <w:szCs w:val="24"/>
         </w:rPr>
-        <w:t xml:space="preserve"> Se da al incluir nuevas funcionalidades o características solicitadas por el</w:t>
-      </w:r>
-      <w:r>
-        <w:rPr>
-          <w:rFonts w:ascii="Times New Roman" w:eastAsia="Times New Roman" w:hAnsi="Times New Roman" w:cs="Times New Roman"/>
-          <w:sz w:val="24"/>
-          <w:szCs w:val="24"/>
-        </w:rPr>
-        <w:t xml:space="preserve"> usuario, las cuales no fueron no contempladas al momento de la implementación del software.</w:t>
+        <w:t xml:space="preserve"> Se da al incluir nuevas funcionalidades o características solicitadas por el usuario, las cuales no fueron no contempladas al momento de la implementación del software.</w:t>
       </w:r>
     </w:p>
     <w:p>
@@ -5670,15 +5557,7 @@
           <w:sz w:val="24"/>
           <w:szCs w:val="24"/>
         </w:rPr>
-        <w:t xml:space="preserve">Evalúa el flujo de ejecución del programa para predecir con certeza el momento en el que se producirá la falla, y así determinar cuándo </w:t>
-      </w:r>
-      <w:r>
-        <w:rPr>
-          <w:rFonts w:ascii="Times New Roman" w:eastAsia="Times New Roman" w:hAnsi="Times New Roman" w:cs="Times New Roman"/>
-          <w:sz w:val="24"/>
-          <w:szCs w:val="24"/>
-        </w:rPr>
-        <w:t>es adecuado realizar los ajustes correspondientes.</w:t>
+        <w:t>Evalúa el flujo de ejecución del programa para predecir con certeza el momento en el que se producirá la falla, y así determinar cuándo es adecuado realizar los ajustes correspondientes.</w:t>
       </w:r>
     </w:p>
     <w:p>
@@ -5755,15 +5634,7 @@
           <w:sz w:val="24"/>
           <w:szCs w:val="24"/>
         </w:rPr>
-        <w:t>un módulo (o biblioteca) es una colección de def</w:t>
-      </w:r>
-      <w:r>
-        <w:rPr>
-          <w:rFonts w:ascii="Times New Roman" w:eastAsia="Times New Roman" w:hAnsi="Times New Roman" w:cs="Times New Roman"/>
-          <w:sz w:val="24"/>
-          <w:szCs w:val="24"/>
-        </w:rPr>
-        <w:t>iniciones de variables, funciones y tipos (entre otras cosas) que pueden ser importadas para ser usadas desde cualquier programa.</w:t>
+        <w:t>un módulo (o biblioteca) es una colección de definiciones de variables, funciones y tipos (entre otras cosas) que pueden ser importadas para ser usadas desde cualquier programa.</w:t>
       </w:r>
     </w:p>
     <w:p>
@@ -5867,15 +5738,7 @@
           <w:sz w:val="24"/>
           <w:szCs w:val="24"/>
         </w:rPr>
-        <w:t>son las técnicas eléctricas, electrónicas o mecánicas usadas para manipular da</w:t>
-      </w:r>
-      <w:r>
-        <w:rPr>
-          <w:rFonts w:ascii="Times New Roman" w:eastAsia="Times New Roman" w:hAnsi="Times New Roman" w:cs="Times New Roman"/>
-          <w:sz w:val="24"/>
-          <w:szCs w:val="24"/>
-        </w:rPr>
-        <w:t>tos para el empleo humano o de máquinas.</w:t>
+        <w:t>son las técnicas eléctricas, electrónicas o mecánicas usadas para manipular datos para el empleo humano o de máquinas.</w:t>
       </w:r>
       <w:r>
         <w:rPr>
@@ -5959,16 +5822,7 @@
           <w:sz w:val="24"/>
           <w:szCs w:val="24"/>
         </w:rPr>
-        <w:t>Serv</w:t>
-      </w:r>
-      <w:r>
-        <w:rPr>
-          <w:rFonts w:ascii="Times New Roman" w:eastAsia="Times New Roman" w:hAnsi="Times New Roman" w:cs="Times New Roman"/>
-          <w:b/>
-          <w:sz w:val="24"/>
-          <w:szCs w:val="24"/>
-        </w:rPr>
-        <w:t xml:space="preserve">idor: </w:t>
+        <w:t xml:space="preserve">Servidor: </w:t>
       </w:r>
       <w:r>
         <w:rPr>
@@ -5996,15 +5850,7 @@
           <w:sz w:val="24"/>
           <w:szCs w:val="24"/>
         </w:rPr>
-        <w:t>En sentido virtual, el servidor es un t</w:t>
-      </w:r>
-      <w:r>
-        <w:rPr>
-          <w:rFonts w:ascii="Times New Roman" w:eastAsia="Times New Roman" w:hAnsi="Times New Roman" w:cs="Times New Roman"/>
-          <w:sz w:val="24"/>
-          <w:szCs w:val="24"/>
-        </w:rPr>
-        <w:t>ipo de software que se encuentra al servicio de otros ordenadores (conocidos como clientes) y se encarga de suministrar la información que dichos clientes demandan. Por tanto, un servidor es, ni más ni menos, un proveedor de contenido.</w:t>
+        <w:t>En sentido virtual, el servidor es un tipo de software que se encuentra al servicio de otros ordenadores (conocidos como clientes) y se encarga de suministrar la información que dichos clientes demandan. Por tanto, un servidor es, ni más ni menos, un proveedor de contenido.</w:t>
       </w:r>
     </w:p>
     <w:p>
@@ -6048,33 +5894,7 @@
           <w:sz w:val="24"/>
           <w:szCs w:val="24"/>
         </w:rPr>
-        <w:t xml:space="preserve">Un sistema operativo es el software básico que permite la administración eficaz de un ordenador, ya que se encarga de manejar el hardware y el resto de </w:t>
-      </w:r>
-      <w:proofErr w:type="gramStart"/>
-      <w:r>
-        <w:rPr>
-          <w:rFonts w:ascii="Times New Roman" w:eastAsia="Times New Roman" w:hAnsi="Times New Roman" w:cs="Times New Roman"/>
-          <w:sz w:val="24"/>
-          <w:szCs w:val="24"/>
-        </w:rPr>
-        <w:t>programas</w:t>
-      </w:r>
-      <w:proofErr w:type="gramEnd"/>
-      <w:r>
-        <w:rPr>
-          <w:rFonts w:ascii="Times New Roman" w:eastAsia="Times New Roman" w:hAnsi="Times New Roman" w:cs="Times New Roman"/>
-          <w:sz w:val="24"/>
-          <w:szCs w:val="24"/>
-        </w:rPr>
-        <w:t xml:space="preserve"> y aplicaciones. Por tanto, dicho sistema operativo hace de intermediario entre el usuario y la</w:t>
-      </w:r>
-      <w:r>
-        <w:rPr>
-          <w:rFonts w:ascii="Times New Roman" w:eastAsia="Times New Roman" w:hAnsi="Times New Roman" w:cs="Times New Roman"/>
-          <w:sz w:val="24"/>
-          <w:szCs w:val="24"/>
-        </w:rPr>
-        <w:t xml:space="preserve"> computadora, así como entre el software y el hardware.</w:t>
+        <w:t>Un sistema operativo es el software básico que permite la administración eficaz de un ordenador, ya que se encarga de manejar el hardware y el resto de programas y aplicaciones. Por tanto, dicho sistema operativo hace de intermediario entre el usuario y la computadora, así como entre el software y el hardware.</w:t>
       </w:r>
     </w:p>
     <w:p>
@@ -6151,15 +5971,7 @@
           <w:sz w:val="24"/>
           <w:szCs w:val="24"/>
         </w:rPr>
-        <w:t>también llamada consola (hardware), se refiere a u</w:t>
-      </w:r>
-      <w:r>
-        <w:rPr>
-          <w:rFonts w:ascii="Times New Roman" w:eastAsia="Times New Roman" w:hAnsi="Times New Roman" w:cs="Times New Roman"/>
-          <w:sz w:val="24"/>
-          <w:szCs w:val="24"/>
-        </w:rPr>
-        <w:t>n dispositivo electrónico o electromecánico que se utiliza para interactuar con un computador. También puede definirse como cada uno de los ordenadores conectados a la red. En este último sentido, recibe el nombre de nodo o estación de trabajo.</w:t>
+        <w:t>también llamada consola (hardware), se refiere a un dispositivo electrónico o electromecánico que se utiliza para interactuar con un computador. También puede definirse como cada uno de los ordenadores conectados a la red. En este último sentido, recibe el nombre de nodo o estación de trabajo.</w:t>
       </w:r>
     </w:p>
     <w:p>
@@ -6202,15 +6014,7 @@
           <w:sz w:val="24"/>
           <w:szCs w:val="24"/>
         </w:rPr>
-        <w:t>Las T</w:t>
-      </w:r>
-      <w:r>
-        <w:rPr>
-          <w:rFonts w:ascii="Times New Roman" w:eastAsia="Times New Roman" w:hAnsi="Times New Roman" w:cs="Times New Roman"/>
-          <w:sz w:val="24"/>
-          <w:szCs w:val="24"/>
-        </w:rPr>
-        <w:t>ecnologías de la Información y la Comunicación son el conjunto de tecnologías desarrolladas para gestionar información y enviarla de un lugar a otro, así como los conocimientos necesarios para llevar a cabo dichas tareas.</w:t>
+        <w:t>Las Tecnologías de la Información y la Comunicación son el conjunto de tecnologías desarrolladas para gestionar información y enviarla de un lugar a otro, así como los conocimientos necesarios para llevar a cabo dichas tareas.</w:t>
       </w:r>
     </w:p>
     <w:p>
@@ -6248,23 +6052,7 @@
           <w:sz w:val="24"/>
           <w:szCs w:val="24"/>
         </w:rPr>
-        <w:t>es una interacción c</w:t>
-      </w:r>
-      <w:r>
-        <w:rPr>
-          <w:rFonts w:ascii="Times New Roman" w:eastAsia="Times New Roman" w:hAnsi="Times New Roman" w:cs="Times New Roman"/>
-          <w:sz w:val="24"/>
-          <w:szCs w:val="24"/>
-        </w:rPr>
-        <w:t>on una estructura de datos compleja, compuesta por varios procesos que se han de aplicar uno después del otro. Es decir, se trata de los procesos que se dan entre dos puntos al darse una orden, gracias a los cuales está última puede ejecutarse exitosamente</w:t>
-      </w:r>
-      <w:r>
-        <w:rPr>
-          <w:rFonts w:ascii="Times New Roman" w:eastAsia="Times New Roman" w:hAnsi="Times New Roman" w:cs="Times New Roman"/>
-          <w:sz w:val="24"/>
-          <w:szCs w:val="24"/>
-        </w:rPr>
-        <w:t xml:space="preserve">.  </w:t>
+        <w:t xml:space="preserve">es una interacción con una estructura de datos compleja, compuesta por varios procesos que se han de aplicar uno después del otro. Es decir, se trata de los procesos que se dan entre dos puntos al darse una orden, gracias a los cuales está última puede ejecutarse exitosamente.  </w:t>
       </w:r>
     </w:p>
     <w:p>
@@ -6303,33 +6091,7 @@
           <w:sz w:val="24"/>
           <w:szCs w:val="24"/>
         </w:rPr>
-        <w:t xml:space="preserve">es un individuo que utiliza una computadora, sistema operativo, servicio o cualquier sistema. </w:t>
-      </w:r>
-      <w:proofErr w:type="gramStart"/>
-      <w:r>
-        <w:rPr>
-          <w:rFonts w:ascii="Times New Roman" w:eastAsia="Times New Roman" w:hAnsi="Times New Roman" w:cs="Times New Roman"/>
-          <w:sz w:val="24"/>
-          <w:szCs w:val="24"/>
-        </w:rPr>
-        <w:t>Además</w:t>
-      </w:r>
-      <w:proofErr w:type="gramEnd"/>
-      <w:r>
-        <w:rPr>
-          <w:rFonts w:ascii="Times New Roman" w:eastAsia="Times New Roman" w:hAnsi="Times New Roman" w:cs="Times New Roman"/>
-          <w:sz w:val="24"/>
-          <w:szCs w:val="24"/>
-        </w:rPr>
-        <w:t xml:space="preserve"> se utiliza para clasificar a diferentes privilegios, permisos a los que tiene acceso un usuario o grupo de usuario, para interactuar o ejecut</w:t>
-      </w:r>
-      <w:r>
-        <w:rPr>
-          <w:rFonts w:ascii="Times New Roman" w:eastAsia="Times New Roman" w:hAnsi="Times New Roman" w:cs="Times New Roman"/>
-          <w:sz w:val="24"/>
-          <w:szCs w:val="24"/>
-        </w:rPr>
-        <w:t>ar con el ordenador o con los programas instalados en este.</w:t>
+        <w:t>es un individuo que utiliza una computadora, sistema operativo, servicio o cualquier sistema. Además se utiliza para clasificar a diferentes privilegios, permisos a los que tiene acceso un usuario o grupo de usuario, para interactuar o ejecutar con el ordenador o con los programas instalados en este.</w:t>
       </w:r>
     </w:p>
     <w:p>
@@ -6474,16 +6236,7 @@
           <w:highlight w:val="white"/>
         </w:rPr>
         <w:lastRenderedPageBreak/>
-        <w:t>Aplicativo o aplicación para que los y las modistas se registren, puedan ponerse en contacto entre ellos para asesorarse, intercambiar inf</w:t>
-      </w:r>
-      <w:r>
-        <w:rPr>
-          <w:rFonts w:ascii="Times New Roman" w:eastAsia="Times New Roman" w:hAnsi="Times New Roman" w:cs="Times New Roman"/>
-          <w:sz w:val="24"/>
-          <w:szCs w:val="24"/>
-          <w:highlight w:val="white"/>
-        </w:rPr>
-        <w:t>ormación, remitir clientes con necesidades específicas, y que sirva también para que los clientes los contacten.</w:t>
+        <w:t>Aplicativo o aplicación para que los y las modistas se registren, puedan ponerse en contacto entre ellos para asesorarse, intercambiar información, remitir clientes con necesidades específicas, y que sirva también para que los clientes los contacten.</w:t>
       </w:r>
     </w:p>
     <w:p>
@@ -6557,8 +6310,6 @@
       </w:r>
       <w:r>
         <w:tab/>
-      </w:r>
-      <w:r>
         <w:t>Funcionalidad del producto</w:t>
       </w:r>
     </w:p>
@@ -6586,15 +6337,7 @@
           <w:sz w:val="24"/>
           <w:szCs w:val="24"/>
         </w:rPr>
-        <w:t>Los procesos o funciones que conforman el sistema de información</w:t>
-      </w:r>
-      <w:r>
-        <w:rPr>
-          <w:rFonts w:ascii="Times New Roman" w:eastAsia="Times New Roman" w:hAnsi="Times New Roman" w:cs="Times New Roman"/>
-          <w:sz w:val="24"/>
-          <w:szCs w:val="24"/>
-        </w:rPr>
-        <w:t xml:space="preserve"> son los siguientes:</w:t>
+        <w:t>Los procesos o funciones que conforman el sistema de información son los siguientes:</w:t>
       </w:r>
     </w:p>
     <w:p>
@@ -6649,15 +6392,7 @@
           <w:sz w:val="24"/>
           <w:szCs w:val="24"/>
         </w:rPr>
-        <w:t xml:space="preserve"> permitirá el registro de los clientes que a su vez permitirá la actualización de datos tales como agregar, eliminar </w:t>
-      </w:r>
-      <w:r>
-        <w:rPr>
-          <w:rFonts w:ascii="Times New Roman" w:eastAsia="Times New Roman" w:hAnsi="Times New Roman" w:cs="Times New Roman"/>
-          <w:sz w:val="24"/>
-          <w:szCs w:val="24"/>
-        </w:rPr>
-        <w:t xml:space="preserve">o modificar dichos datos </w:t>
+        <w:t xml:space="preserve"> permitirá el registro de los clientes que a su vez permitirá la actualización de datos tales como agregar, eliminar o modificar dichos datos </w:t>
       </w:r>
     </w:p>
     <w:p>
@@ -6712,33 +6447,7 @@
           <w:sz w:val="24"/>
           <w:szCs w:val="24"/>
         </w:rPr>
-        <w:t xml:space="preserve"> Esta función se encargará de tener controlado tanto la entrada de pedidos en un orden específico de llegada, que a su vez se podrán hacer modificaciones al mismo en caso de tener alguna novedad esto se trad</w:t>
-      </w:r>
-      <w:r>
-        <w:rPr>
-          <w:rFonts w:ascii="Times New Roman" w:eastAsia="Times New Roman" w:hAnsi="Times New Roman" w:cs="Times New Roman"/>
-          <w:sz w:val="24"/>
-          <w:szCs w:val="24"/>
-        </w:rPr>
-        <w:t xml:space="preserve">uce a poder hacer actualizaciones de pedido o la eliminación </w:t>
-      </w:r>
-      <w:proofErr w:type="gramStart"/>
-      <w:r>
-        <w:rPr>
-          <w:rFonts w:ascii="Times New Roman" w:eastAsia="Times New Roman" w:hAnsi="Times New Roman" w:cs="Times New Roman"/>
-          <w:sz w:val="24"/>
-          <w:szCs w:val="24"/>
-        </w:rPr>
-        <w:t>del mismo</w:t>
-      </w:r>
-      <w:proofErr w:type="gramEnd"/>
-      <w:r>
-        <w:rPr>
-          <w:rFonts w:ascii="Times New Roman" w:eastAsia="Times New Roman" w:hAnsi="Times New Roman" w:cs="Times New Roman"/>
-          <w:sz w:val="24"/>
-          <w:szCs w:val="24"/>
-        </w:rPr>
-        <w:t>, hacer consultas y ver la información.</w:t>
+        <w:t xml:space="preserve"> Esta función se encargará de tener controlado tanto la entrada de pedidos en un orden específico de llegada, que a su vez se podrán hacer modificaciones al mismo en caso de tener alguna novedad esto se traduce a poder hacer actualizaciones de pedido o la eliminación del mismo, hacer consultas y ver la información.</w:t>
       </w:r>
     </w:p>
     <w:p>
@@ -6793,15 +6502,7 @@
           <w:sz w:val="24"/>
           <w:szCs w:val="24"/>
         </w:rPr>
-        <w:t>permitirá reunir funciones relacionadas con la definición o establecimiento de los detalles de cada pedido, como el registro de la infor</w:t>
-      </w:r>
-      <w:r>
-        <w:rPr>
-          <w:rFonts w:ascii="Times New Roman" w:eastAsia="Times New Roman" w:hAnsi="Times New Roman" w:cs="Times New Roman"/>
-          <w:sz w:val="24"/>
-          <w:szCs w:val="24"/>
-        </w:rPr>
-        <w:t>mación general de este que específicamente sería, cliente fechas de ingreso y entrega, precio, detalles de diseño, color y medidas de las prendas.</w:t>
+        <w:t>permitirá reunir funciones relacionadas con la definición o establecimiento de los detalles de cada pedido, como el registro de la información general de este que específicamente sería, cliente fechas de ingreso y entrega, precio, detalles de diseño, color y medidas de las prendas.</w:t>
       </w:r>
     </w:p>
     <w:p>
@@ -6828,33 +6529,7 @@
           <w:sz w:val="24"/>
           <w:szCs w:val="24"/>
         </w:rPr>
-        <w:t xml:space="preserve">También permitirá buscar información del pedido, editar, actualizar, eliminar información </w:t>
-      </w:r>
-      <w:proofErr w:type="gramStart"/>
-      <w:r>
-        <w:rPr>
-          <w:rFonts w:ascii="Times New Roman" w:eastAsia="Times New Roman" w:hAnsi="Times New Roman" w:cs="Times New Roman"/>
-          <w:sz w:val="24"/>
-          <w:szCs w:val="24"/>
-        </w:rPr>
-        <w:t>del mismo</w:t>
-      </w:r>
-      <w:proofErr w:type="gramEnd"/>
-      <w:r>
-        <w:rPr>
-          <w:rFonts w:ascii="Times New Roman" w:eastAsia="Times New Roman" w:hAnsi="Times New Roman" w:cs="Times New Roman"/>
-          <w:sz w:val="24"/>
-          <w:szCs w:val="24"/>
-        </w:rPr>
-        <w:t xml:space="preserve"> y hacer u</w:t>
-      </w:r>
-      <w:r>
-        <w:rPr>
-          <w:rFonts w:ascii="Times New Roman" w:eastAsia="Times New Roman" w:hAnsi="Times New Roman" w:cs="Times New Roman"/>
-          <w:sz w:val="24"/>
-          <w:szCs w:val="24"/>
-        </w:rPr>
-        <w:t>n estimado de los insumos que se van a emplear en la petición del cliente y también la actualización y la eliminación de este estimado de insumos.</w:t>
+        <w:t>También permitirá buscar información del pedido, editar, actualizar, eliminar información del mismo y hacer un estimado de los insumos que se van a emplear en la petición del cliente y también la actualización y la eliminación de este estimado de insumos.</w:t>
       </w:r>
     </w:p>
     <w:p>
@@ -6909,33 +6584,7 @@
           <w:sz w:val="24"/>
           <w:szCs w:val="24"/>
         </w:rPr>
-        <w:t>:  Esta función tiene como objetivo el control de la materia prima disponible en la empresa para hace</w:t>
-      </w:r>
-      <w:r>
-        <w:rPr>
-          <w:rFonts w:ascii="Times New Roman" w:eastAsia="Times New Roman" w:hAnsi="Times New Roman" w:cs="Times New Roman"/>
-          <w:sz w:val="24"/>
-          <w:szCs w:val="24"/>
-        </w:rPr>
-        <w:t xml:space="preserve">r un control de </w:t>
-      </w:r>
-      <w:proofErr w:type="gramStart"/>
-      <w:r>
-        <w:rPr>
-          <w:rFonts w:ascii="Times New Roman" w:eastAsia="Times New Roman" w:hAnsi="Times New Roman" w:cs="Times New Roman"/>
-          <w:sz w:val="24"/>
-          <w:szCs w:val="24"/>
-        </w:rPr>
-        <w:t>los mismos</w:t>
-      </w:r>
-      <w:proofErr w:type="gramEnd"/>
-      <w:r>
-        <w:rPr>
-          <w:rFonts w:ascii="Times New Roman" w:eastAsia="Times New Roman" w:hAnsi="Times New Roman" w:cs="Times New Roman"/>
-          <w:sz w:val="24"/>
-          <w:szCs w:val="24"/>
-        </w:rPr>
-        <w:t xml:space="preserve"> en tiempo real, poder tener conocimiento inmediato de insumos faltantes y generar una alerta que nos permita tomar medidas inmediatas.</w:t>
+        <w:t>:  Esta función tiene como objetivo el control de la materia prima disponible en la empresa para hacer un control de los mismos en tiempo real, poder tener conocimiento inmediato de insumos faltantes y generar una alerta que nos permita tomar medidas inmediatas.</w:t>
       </w:r>
     </w:p>
     <w:p>
@@ -6981,33 +6630,7 @@
           <w:sz w:val="24"/>
           <w:szCs w:val="24"/>
         </w:rPr>
-        <w:t xml:space="preserve">En </w:t>
-      </w:r>
-      <w:proofErr w:type="gramStart"/>
-      <w:r>
-        <w:rPr>
-          <w:rFonts w:ascii="Times New Roman" w:eastAsia="Times New Roman" w:hAnsi="Times New Roman" w:cs="Times New Roman"/>
-          <w:sz w:val="24"/>
-          <w:szCs w:val="24"/>
-        </w:rPr>
-        <w:t>una  primera</w:t>
-      </w:r>
-      <w:proofErr w:type="gramEnd"/>
-      <w:r>
-        <w:rPr>
-          <w:rFonts w:ascii="Times New Roman" w:eastAsia="Times New Roman" w:hAnsi="Times New Roman" w:cs="Times New Roman"/>
-          <w:sz w:val="24"/>
-          <w:szCs w:val="24"/>
-        </w:rPr>
-        <w:t xml:space="preserve"> parte permitirá consultar y registrar información de los insumos, como buscar</w:t>
-      </w:r>
-      <w:r>
-        <w:rPr>
-          <w:rFonts w:ascii="Times New Roman" w:eastAsia="Times New Roman" w:hAnsi="Times New Roman" w:cs="Times New Roman"/>
-          <w:sz w:val="24"/>
-          <w:szCs w:val="24"/>
-        </w:rPr>
-        <w:t>, actualizar y eliminar información de la materia prima. También permitirá generar una alerta de agotamiento de materia prima.</w:t>
+        <w:t>En una  primera parte permitirá consultar y registrar información de los insumos, como buscar, actualizar y eliminar información de la materia prima. También permitirá generar una alerta de agotamiento de materia prima.</w:t>
       </w:r>
     </w:p>
     <w:p>
@@ -7034,33 +6657,7 @@
           <w:sz w:val="24"/>
           <w:szCs w:val="24"/>
         </w:rPr>
-        <w:t xml:space="preserve">En una segunda etapa estará más enfocada a la parte de los </w:t>
-      </w:r>
-      <w:proofErr w:type="gramStart"/>
-      <w:r>
-        <w:rPr>
-          <w:rFonts w:ascii="Times New Roman" w:eastAsia="Times New Roman" w:hAnsi="Times New Roman" w:cs="Times New Roman"/>
-          <w:sz w:val="24"/>
-          <w:szCs w:val="24"/>
-        </w:rPr>
-        <w:t>proveedores  que</w:t>
-      </w:r>
-      <w:proofErr w:type="gramEnd"/>
-      <w:r>
-        <w:rPr>
-          <w:rFonts w:ascii="Times New Roman" w:eastAsia="Times New Roman" w:hAnsi="Times New Roman" w:cs="Times New Roman"/>
-          <w:sz w:val="24"/>
-          <w:szCs w:val="24"/>
-        </w:rPr>
-        <w:t xml:space="preserve"> basicamente seria el registro de información de este </w:t>
-      </w:r>
-      <w:r>
-        <w:rPr>
-          <w:rFonts w:ascii="Times New Roman" w:eastAsia="Times New Roman" w:hAnsi="Times New Roman" w:cs="Times New Roman"/>
-          <w:sz w:val="24"/>
-          <w:szCs w:val="24"/>
-        </w:rPr>
-        <w:t>como seria la actualización de datos también la búsqueda y la eliminación de dicha información.</w:t>
+        <w:t>En una segunda etapa estará más enfocada a la parte de los proveedores  que basicamente seria el registro de información de este como seria la actualización de datos también la búsqueda y la eliminación de dicha información.</w:t>
       </w:r>
     </w:p>
     <w:p>
@@ -7115,15 +6712,7 @@
           <w:sz w:val="24"/>
           <w:szCs w:val="24"/>
         </w:rPr>
-        <w:t>En esta función estamos enfocados en la parte de los usuarios que es las personas que van a interactuar con nuestro sistema de información o aplica</w:t>
-      </w:r>
-      <w:r>
-        <w:rPr>
-          <w:rFonts w:ascii="Times New Roman" w:eastAsia="Times New Roman" w:hAnsi="Times New Roman" w:cs="Times New Roman"/>
-          <w:sz w:val="24"/>
-          <w:szCs w:val="24"/>
-        </w:rPr>
-        <w:t xml:space="preserve">ción. Las funciones básicas que tenemos estipuladas para esta parte del proyecto son la creación de </w:t>
+        <w:t xml:space="preserve">En esta función estamos enfocados en la parte de los usuarios que es las personas que van a interactuar con nuestro sistema de información o aplicación. Las funciones básicas que tenemos estipuladas para esta parte del proyecto son la creación de </w:t>
       </w:r>
       <w:r>
         <w:rPr>
@@ -7178,31 +6767,7 @@
           <w:sz w:val="24"/>
           <w:szCs w:val="24"/>
         </w:rPr>
-        <w:t>También nos enfoc</w:t>
-      </w:r>
-      <w:r>
-        <w:rPr>
-          <w:rFonts w:ascii="Times New Roman" w:eastAsia="Times New Roman" w:hAnsi="Times New Roman" w:cs="Times New Roman"/>
-          <w:sz w:val="24"/>
-          <w:szCs w:val="24"/>
-        </w:rPr>
-        <w:t>aremos en sistemas de autenticación de los usuarios, como preguntas de seguridad y algunos parámetros específicos en la creación de las contraseñas, como número de caracteres y tipo de caracteres, en los cuales estaría: caracteres especiales, caracteres nu</w:t>
-      </w:r>
-      <w:r>
-        <w:rPr>
-          <w:rFonts w:ascii="Times New Roman" w:eastAsia="Times New Roman" w:hAnsi="Times New Roman" w:cs="Times New Roman"/>
-          <w:sz w:val="24"/>
-          <w:szCs w:val="24"/>
-        </w:rPr>
-        <w:t>méricos,</w:t>
-      </w:r>
-      <w:r>
-        <w:rPr>
-          <w:rFonts w:ascii="Times New Roman" w:eastAsia="Times New Roman" w:hAnsi="Times New Roman" w:cs="Times New Roman"/>
-          <w:sz w:val="24"/>
-          <w:szCs w:val="24"/>
-        </w:rPr>
-        <w:t xml:space="preserve"> letras mayúsculas y caracteres numéricos</w:t>
+        <w:t>También nos enfocaremos en sistemas de autenticación de los usuarios, como preguntas de seguridad y algunos parámetros específicos en la creación de las contraseñas, como número de caracteres y tipo de caracteres, en los cuales estaría: caracteres especiales, caracteres numéricos, letras mayúsculas y caracteres numéricos</w:t>
       </w:r>
     </w:p>
     <w:p>
@@ -7733,23 +7298,7 @@
           <w:sz w:val="24"/>
           <w:szCs w:val="24"/>
         </w:rPr>
-        <w:t>El software deberá estar en idioma español, tener una interfaz entendible para usuarios con poca experiencia en el uso de dispositivos electrónicos, softwares e internet. El producto no debe interactuar con otros softwares instalados en el equipo, pero deb</w:t>
-      </w:r>
-      <w:r>
-        <w:rPr>
-          <w:rFonts w:ascii="Times New Roman" w:eastAsia="Times New Roman" w:hAnsi="Times New Roman" w:cs="Times New Roman"/>
-          <w:sz w:val="24"/>
-          <w:szCs w:val="24"/>
-        </w:rPr>
-        <w:t xml:space="preserve">erá ser compatible con los sistemas operativos computadores, tablets y celulares (mínimamente Windows y Android), y ser accesible desde los mismos, esto último exige que deba funcionar con requisitos de hardware mínimos en caso de que el usuario no cuente </w:t>
-      </w:r>
-      <w:r>
-        <w:rPr>
-          <w:rFonts w:ascii="Times New Roman" w:eastAsia="Times New Roman" w:hAnsi="Times New Roman" w:cs="Times New Roman"/>
-          <w:sz w:val="24"/>
-          <w:szCs w:val="24"/>
-        </w:rPr>
-        <w:t>con un dispositivo muy potente. Finalmente, el software deberá programarse de forma tal que puedan realizarse cambios a futuro para adaptarlo a las necesidades de los usuarios o añadir nuevas funciones.</w:t>
+        <w:t>El software deberá estar en idioma español, tener una interfaz entendible para usuarios con poca experiencia en el uso de dispositivos electrónicos, softwares e internet. El producto no debe interactuar con otros softwares instalados en el equipo, pero deberá ser compatible con los sistemas operativos computadores, tablets y celulares (mínimamente Windows y Android), y ser accesible desde los mismos, esto último exige que deba funcionar con requisitos de hardware mínimos en caso de que el usuario no cuente con un dispositivo muy potente. Finalmente, el software deberá programarse de forma tal que puedan realizarse cambios a futuro para adaptarlo a las necesidades de los usuarios o añadir nuevas funciones.</w:t>
       </w:r>
     </w:p>
     <w:p>
@@ -7793,14 +7342,7 @@
           <w:sz w:val="28"/>
           <w:szCs w:val="28"/>
         </w:rPr>
-        <w:t xml:space="preserve"> 2.5     </w:t>
-      </w:r>
-      <w:r>
-        <w:rPr>
-          <w:sz w:val="28"/>
-          <w:szCs w:val="28"/>
-        </w:rPr>
-        <w:t>Requisitos específicos</w:t>
+        <w:t xml:space="preserve"> 2.5     Requisitos específicos</w:t>
       </w:r>
     </w:p>
     <w:p>
@@ -7943,15 +7485,7 @@
                 <w:sz w:val="24"/>
                 <w:szCs w:val="24"/>
               </w:rPr>
-              <w:t>RF-CLI-</w:t>
-            </w:r>
-            <w:r>
-              <w:rPr>
-                <w:rFonts w:ascii="Times New Roman" w:eastAsia="Times New Roman" w:hAnsi="Times New Roman" w:cs="Times New Roman"/>
-                <w:sz w:val="24"/>
-                <w:szCs w:val="24"/>
-              </w:rPr>
-              <w:t>01</w:t>
+              <w:t>RF-CLI-01</w:t>
             </w:r>
           </w:p>
         </w:tc>
@@ -10515,15 +10049,7 @@
           <w:szCs w:val="24"/>
         </w:rPr>
         <w:lastRenderedPageBreak/>
-        <w:t xml:space="preserve">Este submódulo reunirá las funciones vinculadas al agendamiento de los pedidos, para apoyar la definición y cumplimiento de los tiempos de trabajo, especificado el tiempo disponible para la realización de cada tarea relacionada con el cumplimiento de cada </w:t>
-      </w:r>
-      <w:r>
-        <w:rPr>
-          <w:rFonts w:ascii="Times New Roman" w:eastAsia="Times New Roman" w:hAnsi="Times New Roman" w:cs="Times New Roman"/>
-          <w:sz w:val="24"/>
-          <w:szCs w:val="24"/>
-        </w:rPr>
-        <w:t xml:space="preserve">encargo. </w:t>
+        <w:t xml:space="preserve">Este submódulo reunirá las funciones vinculadas al agendamiento de los pedidos, para apoyar la definición y cumplimiento de los tiempos de trabajo, especificado el tiempo disponible para la realización de cada tarea relacionada con el cumplimiento de cada encargo. </w:t>
       </w:r>
     </w:p>
     <w:p>
@@ -12558,25 +12084,7 @@
                 <w:sz w:val="24"/>
                 <w:szCs w:val="24"/>
               </w:rPr>
-              <w:t xml:space="preserve">El sistema debe </w:t>
-            </w:r>
-            <w:proofErr w:type="gramStart"/>
-            <w:r>
-              <w:rPr>
-                <w:rFonts w:ascii="Times New Roman" w:eastAsia="Times New Roman" w:hAnsi="Times New Roman" w:cs="Times New Roman"/>
-                <w:sz w:val="24"/>
-                <w:szCs w:val="24"/>
-              </w:rPr>
-              <w:t>permitir registrar borrar</w:t>
-            </w:r>
-            <w:proofErr w:type="gramEnd"/>
-            <w:r>
-              <w:rPr>
-                <w:rFonts w:ascii="Times New Roman" w:eastAsia="Times New Roman" w:hAnsi="Times New Roman" w:cs="Times New Roman"/>
-                <w:sz w:val="24"/>
-                <w:szCs w:val="24"/>
-              </w:rPr>
-              <w:t xml:space="preserve"> la información de un pedido registrada en sus respectivos campos.</w:t>
+              <w:t>El sistema debe permitir registrar borrar la información de un pedido registrada en sus respectivos campos.</w:t>
             </w:r>
           </w:p>
         </w:tc>
@@ -13895,23 +13403,7 @@
                 <w:sz w:val="24"/>
                 <w:szCs w:val="24"/>
               </w:rPr>
-              <w:t xml:space="preserve">El sistema debe permitir registrar el pedido de cada cliente especifico, permitiendo detallar precio y aspectos concretos del trabajo de modificación, reparación o confección a realizar tales como: medidas, color, estilo (cuellos, mangas, etc), estampados </w:t>
-            </w:r>
-            <w:r>
-              <w:rPr>
-                <w:rFonts w:ascii="Times New Roman" w:eastAsia="Times New Roman" w:hAnsi="Times New Roman" w:cs="Times New Roman"/>
-                <w:sz w:val="24"/>
-                <w:szCs w:val="24"/>
-              </w:rPr>
-              <w:t xml:space="preserve">y agregados (lentejuelas, perlas, etc) y, adicionalmente, deberá permitir registrar también tipo (telas, cierres o hilos específicos) y cantidad (unidades y longitud o masa) estimadas de insumos a utilizar por trabajo, según los detalles suministrados por </w:t>
-            </w:r>
-            <w:r>
-              <w:rPr>
-                <w:rFonts w:ascii="Times New Roman" w:eastAsia="Times New Roman" w:hAnsi="Times New Roman" w:cs="Times New Roman"/>
-                <w:sz w:val="24"/>
-                <w:szCs w:val="24"/>
-              </w:rPr>
-              <w:t xml:space="preserve">el cliente.  </w:t>
+              <w:t xml:space="preserve">El sistema debe permitir registrar el pedido de cada cliente especifico, permitiendo detallar precio y aspectos concretos del trabajo de modificación, reparación o confección a realizar tales como: medidas, color, estilo (cuellos, mangas, etc), estampados y agregados (lentejuelas, perlas, etc) y, adicionalmente, deberá permitir registrar también tipo (telas, cierres o hilos específicos) y cantidad (unidades y longitud o masa) estimadas de insumos a utilizar por trabajo, según los detalles suministrados por el cliente.  </w:t>
             </w:r>
           </w:p>
         </w:tc>
@@ -15799,33 +15291,7 @@
           <w:sz w:val="24"/>
           <w:szCs w:val="24"/>
         </w:rPr>
-        <w:t xml:space="preserve">El módulo de insumos tiene como objetivo el control de la materia prima disponible en la empresa para hacer un control de </w:t>
-      </w:r>
-      <w:proofErr w:type="gramStart"/>
-      <w:r>
-        <w:rPr>
-          <w:rFonts w:ascii="Times New Roman" w:eastAsia="Times New Roman" w:hAnsi="Times New Roman" w:cs="Times New Roman"/>
-          <w:sz w:val="24"/>
-          <w:szCs w:val="24"/>
-        </w:rPr>
-        <w:t>los mismos</w:t>
-      </w:r>
-      <w:proofErr w:type="gramEnd"/>
-      <w:r>
-        <w:rPr>
-          <w:rFonts w:ascii="Times New Roman" w:eastAsia="Times New Roman" w:hAnsi="Times New Roman" w:cs="Times New Roman"/>
-          <w:sz w:val="24"/>
-          <w:szCs w:val="24"/>
-        </w:rPr>
-        <w:t xml:space="preserve"> en tiempo real, poder tener conocimiento inmediato de insumos faltantes y generar una alerta que nos permita tomar medidas </w:t>
-      </w:r>
-      <w:r>
-        <w:rPr>
-          <w:rFonts w:ascii="Times New Roman" w:eastAsia="Times New Roman" w:hAnsi="Times New Roman" w:cs="Times New Roman"/>
-          <w:sz w:val="24"/>
-          <w:szCs w:val="24"/>
-        </w:rPr>
-        <w:t>inmediatas.</w:t>
+        <w:t>El módulo de insumos tiene como objetivo el control de la materia prima disponible en la empresa para hacer un control de los mismos en tiempo real, poder tener conocimiento inmediato de insumos faltantes y generar una alerta que nos permita tomar medidas inmediatas.</w:t>
       </w:r>
     </w:p>
     <w:p>
@@ -18549,15 +18015,7 @@
           <w:sz w:val="24"/>
           <w:szCs w:val="24"/>
         </w:rPr>
-        <w:t>El software debe realizar suficientes transacciones por</w:t>
-      </w:r>
-      <w:r>
-        <w:rPr>
-          <w:rFonts w:ascii="Times New Roman" w:eastAsia="Times New Roman" w:hAnsi="Times New Roman" w:cs="Times New Roman"/>
-          <w:sz w:val="24"/>
-          <w:szCs w:val="24"/>
-        </w:rPr>
-        <w:t xml:space="preserve"> segundo como para respetar el requisito anterior.</w:t>
+        <w:t>El software debe realizar suficientes transacciones por segundo como para respetar el requisito anterior.</w:t>
       </w:r>
     </w:p>
     <w:p>
@@ -18714,15 +18172,7 @@
           <w:sz w:val="24"/>
           <w:szCs w:val="24"/>
         </w:rPr>
-        <w:t>El software debe solicitarle al usuario una confirmación para guardar la información que se regist</w:t>
-      </w:r>
-      <w:r>
-        <w:rPr>
-          <w:rFonts w:ascii="Times New Roman" w:eastAsia="Times New Roman" w:hAnsi="Times New Roman" w:cs="Times New Roman"/>
-          <w:sz w:val="24"/>
-          <w:szCs w:val="24"/>
-        </w:rPr>
-        <w:t xml:space="preserve">re y las modificaciones a la misma. </w:t>
+        <w:t xml:space="preserve">El software debe solicitarle al usuario una confirmación para guardar la información que se registre y las modificaciones a la misma. </w:t>
       </w:r>
     </w:p>
     <w:p>
@@ -18791,15 +18241,7 @@
           <w:szCs w:val="24"/>
         </w:rPr>
         <w:lastRenderedPageBreak/>
-        <w:t>En caso de</w:t>
-      </w:r>
-      <w:r>
-        <w:rPr>
-          <w:rFonts w:ascii="Times New Roman" w:eastAsia="Times New Roman" w:hAnsi="Times New Roman" w:cs="Times New Roman"/>
-          <w:sz w:val="24"/>
-          <w:szCs w:val="24"/>
-        </w:rPr>
-        <w:t xml:space="preserve"> error, el software debe realizar una evaluación y ofrecer una solución fácil y clara al usuario.</w:t>
+        <w:t>En caso de error, el software debe realizar una evaluación y ofrecer una solución fácil y clara al usuario.</w:t>
       </w:r>
     </w:p>
     <w:p>
@@ -18955,15 +18397,7 @@
           <w:sz w:val="24"/>
           <w:szCs w:val="24"/>
         </w:rPr>
-        <w:t>En caso de que no haya conexión a interne</w:t>
-      </w:r>
-      <w:r>
-        <w:rPr>
-          <w:rFonts w:ascii="Times New Roman" w:eastAsia="Times New Roman" w:hAnsi="Times New Roman" w:cs="Times New Roman"/>
-          <w:sz w:val="24"/>
-          <w:szCs w:val="24"/>
-        </w:rPr>
-        <w:t>t, los cambios en la información registrada en la aplicación, instalada en el dispositivo del usuario, se guardarán localmente y se guardarán en el servidor cuando recupere la conexión a la web.</w:t>
+        <w:t>En caso de que no haya conexión a internet, los cambios en la información registrada en la aplicación, instalada en el dispositivo del usuario, se guardarán localmente y se guardarán en el servidor cuando recupere la conexión a la web.</w:t>
       </w:r>
     </w:p>
     <w:p>
@@ -18986,33 +18420,7 @@
           <w:sz w:val="24"/>
           <w:szCs w:val="24"/>
         </w:rPr>
-        <w:t xml:space="preserve">La información del </w:t>
-      </w:r>
-      <w:proofErr w:type="gramStart"/>
-      <w:r>
-        <w:rPr>
-          <w:rFonts w:ascii="Times New Roman" w:eastAsia="Times New Roman" w:hAnsi="Times New Roman" w:cs="Times New Roman"/>
-          <w:sz w:val="24"/>
-          <w:szCs w:val="24"/>
-        </w:rPr>
-        <w:t>servidor,</w:t>
-      </w:r>
-      <w:proofErr w:type="gramEnd"/>
-      <w:r>
-        <w:rPr>
-          <w:rFonts w:ascii="Times New Roman" w:eastAsia="Times New Roman" w:hAnsi="Times New Roman" w:cs="Times New Roman"/>
-          <w:sz w:val="24"/>
-          <w:szCs w:val="24"/>
-        </w:rPr>
-        <w:t xml:space="preserve"> debe tener un respaldo en caso d</w:t>
-      </w:r>
-      <w:r>
-        <w:rPr>
-          <w:rFonts w:ascii="Times New Roman" w:eastAsia="Times New Roman" w:hAnsi="Times New Roman" w:cs="Times New Roman"/>
-          <w:sz w:val="24"/>
-          <w:szCs w:val="24"/>
-        </w:rPr>
-        <w:t xml:space="preserve">e ataques o errores de cualquier tipo. </w:t>
+        <w:t xml:space="preserve">La información del servidor, debe tener un respaldo en caso de ataques o errores de cualquier tipo. </w:t>
       </w:r>
     </w:p>
     <w:p>
@@ -19164,15 +18572,7 @@
           <w:sz w:val="24"/>
           <w:szCs w:val="24"/>
         </w:rPr>
-        <w:t>Las versiones móviles y de esc</w:t>
-      </w:r>
-      <w:r>
-        <w:rPr>
-          <w:rFonts w:ascii="Times New Roman" w:eastAsia="Times New Roman" w:hAnsi="Times New Roman" w:cs="Times New Roman"/>
-          <w:sz w:val="24"/>
-          <w:szCs w:val="24"/>
-        </w:rPr>
-        <w:t>ritorio del software deben estar disponible el 100% del tiempo (no debe requerir de conexión a internet para su uso).</w:t>
+        <w:t>Las versiones móviles y de escritorio del software deben estar disponible el 100% del tiempo (no debe requerir de conexión a internet para su uso).</w:t>
       </w:r>
     </w:p>
     <w:p>
@@ -19194,33 +18594,7 @@
           <w:sz w:val="24"/>
           <w:szCs w:val="24"/>
         </w:rPr>
-        <w:t xml:space="preserve">Los usuarios serán informados de los periodos de no disponibilidad, contando con un tiempo estimado hasta el retorno del servicio y de la </w:t>
-      </w:r>
-      <w:r>
-        <w:rPr>
-          <w:rFonts w:ascii="Times New Roman" w:eastAsia="Times New Roman" w:hAnsi="Times New Roman" w:cs="Times New Roman"/>
-          <w:sz w:val="24"/>
-          <w:szCs w:val="24"/>
-        </w:rPr>
-        <w:t xml:space="preserve">razón </w:t>
-      </w:r>
-      <w:proofErr w:type="gramStart"/>
-      <w:r>
-        <w:rPr>
-          <w:rFonts w:ascii="Times New Roman" w:eastAsia="Times New Roman" w:hAnsi="Times New Roman" w:cs="Times New Roman"/>
-          <w:sz w:val="24"/>
-          <w:szCs w:val="24"/>
-        </w:rPr>
-        <w:t>del mismo</w:t>
-      </w:r>
-      <w:proofErr w:type="gramEnd"/>
-      <w:r>
-        <w:rPr>
-          <w:rFonts w:ascii="Times New Roman" w:eastAsia="Times New Roman" w:hAnsi="Times New Roman" w:cs="Times New Roman"/>
-          <w:sz w:val="24"/>
-          <w:szCs w:val="24"/>
-        </w:rPr>
-        <w:t>. (Como un mensaje en pantalla o un correo electrónico)</w:t>
+        <w:t>Los usuarios serán informados de los periodos de no disponibilidad, contando con un tiempo estimado hasta el retorno del servicio y de la razón del mismo. (Como un mensaje en pantalla o un correo electrónico)</w:t>
       </w:r>
     </w:p>
     <w:p>
@@ -19290,15 +18664,7 @@
           <w:sz w:val="24"/>
           <w:szCs w:val="24"/>
         </w:rPr>
-        <w:t>Las tareas del mantenimiento se harán una vez al mes, en horas de la</w:t>
-      </w:r>
-      <w:r>
-        <w:rPr>
-          <w:rFonts w:ascii="Times New Roman" w:eastAsia="Times New Roman" w:hAnsi="Times New Roman" w:cs="Times New Roman"/>
-          <w:sz w:val="24"/>
-          <w:szCs w:val="24"/>
-        </w:rPr>
-        <w:t xml:space="preserve"> noche o madrugada, preferiblemente los fines de semana, a no ser que se haya dado un error humano o de sistema que requiera intervención inmediata.</w:t>
+        <w:t>Las tareas del mantenimiento se harán una vez al mes, en horas de la noche o madrugada, preferiblemente los fines de semana, a no ser que se haya dado un error humano o de sistema que requiera intervención inmediata.</w:t>
       </w:r>
     </w:p>
     <w:p>
@@ -19321,15 +18687,7 @@
           <w:sz w:val="24"/>
           <w:szCs w:val="24"/>
         </w:rPr>
-        <w:t>El mantenimiento anterior podrá ser preventivo, predictivo, correctivo, adaptativo, evolutivo o perfectivo,</w:t>
-      </w:r>
-      <w:r>
-        <w:rPr>
-          <w:rFonts w:ascii="Times New Roman" w:eastAsia="Times New Roman" w:hAnsi="Times New Roman" w:cs="Times New Roman"/>
-          <w:sz w:val="24"/>
-          <w:szCs w:val="24"/>
-        </w:rPr>
-        <w:t xml:space="preserve"> según se considere necesario.</w:t>
+        <w:t>El mantenimiento anterior podrá ser preventivo, predictivo, correctivo, adaptativo, evolutivo o perfectivo, según se considere necesario.</w:t>
       </w:r>
     </w:p>
     <w:p>
@@ -19489,16 +18847,7 @@
           <w:sz w:val="24"/>
           <w:szCs w:val="24"/>
         </w:rPr>
-        <w:t>Para la versión móvil y de escritorio, los usuarios s</w:t>
-      </w:r>
-      <w:r>
-        <w:rPr>
-          <w:rFonts w:ascii="Times New Roman" w:eastAsia="Times New Roman" w:hAnsi="Times New Roman" w:cs="Times New Roman"/>
-          <w:b w:val="0"/>
-          <w:sz w:val="24"/>
-          <w:szCs w:val="24"/>
-        </w:rPr>
-        <w:t>ólo contarán con una interfaz, la información guardada en el software se actualizará en el servidor, en cuanto haya conexión.</w:t>
+        <w:t>Para la versión móvil y de escritorio, los usuarios sólo contarán con una interfaz, la información guardada en el software se actualizará en el servidor, en cuanto haya conexión.</w:t>
       </w:r>
     </w:p>
     <w:p>
@@ -19605,15 +18954,7 @@
           <w:sz w:val="24"/>
           <w:szCs w:val="24"/>
         </w:rPr>
-        <w:t>La interfaz del software debe estar en españo</w:t>
-      </w:r>
-      <w:r>
-        <w:rPr>
-          <w:rFonts w:ascii="Times New Roman" w:eastAsia="Times New Roman" w:hAnsi="Times New Roman" w:cs="Times New Roman"/>
-          <w:sz w:val="24"/>
-          <w:szCs w:val="24"/>
-        </w:rPr>
-        <w:t>l.</w:t>
+        <w:t>La interfaz del software debe estar en español.</w:t>
       </w:r>
     </w:p>
     <w:p>
@@ -19682,15 +19023,7 @@
           <w:sz w:val="24"/>
           <w:szCs w:val="24"/>
         </w:rPr>
-        <w:t xml:space="preserve">La interfaz debe </w:t>
-      </w:r>
-      <w:r>
-        <w:rPr>
-          <w:rFonts w:ascii="Times New Roman" w:eastAsia="Times New Roman" w:hAnsi="Times New Roman" w:cs="Times New Roman"/>
-          <w:sz w:val="24"/>
-          <w:szCs w:val="24"/>
-        </w:rPr>
-        <w:t>estar diseñada para usuarios con problemas de visibilidad como daltonismo e hipermetropía, y de ser posible también a aquellas con visibilidad nula.</w:t>
+        <w:t>La interfaz debe estar diseñada para usuarios con problemas de visibilidad como daltonismo e hipermetropía, y de ser posible también a aquellas con visibilidad nula.</w:t>
       </w:r>
     </w:p>
     <w:p>
@@ -19713,15 +19046,7 @@
           <w:sz w:val="24"/>
           <w:szCs w:val="24"/>
         </w:rPr>
-        <w:t>El software debe ser claramente distinguible de otros con un propósito similar, a fin de evitar resultar in</w:t>
-      </w:r>
-      <w:r>
-        <w:rPr>
-          <w:rFonts w:ascii="Times New Roman" w:eastAsia="Times New Roman" w:hAnsi="Times New Roman" w:cs="Times New Roman"/>
-          <w:sz w:val="24"/>
-          <w:szCs w:val="24"/>
-        </w:rPr>
-        <w:t>confundible para el usuario y evitar problemas legales.</w:t>
+        <w:t>El software debe ser claramente distinguible de otros con un propósito similar, a fin de evitar resultar inconfundible para el usuario y evitar problemas legales.</w:t>
       </w:r>
     </w:p>
     <w:p>
@@ -19766,15 +19091,7 @@
           <w:sz w:val="24"/>
           <w:szCs w:val="24"/>
         </w:rPr>
-        <w:t>La estética de la interfaz del software debe ser cómoda para el usuario, quien podría usarse de</w:t>
-      </w:r>
-      <w:r>
-        <w:rPr>
-          <w:rFonts w:ascii="Times New Roman" w:eastAsia="Times New Roman" w:hAnsi="Times New Roman" w:cs="Times New Roman"/>
-          <w:sz w:val="24"/>
-          <w:szCs w:val="24"/>
-        </w:rPr>
-        <w:t xml:space="preserve"> forma constantemente y por largos periodos de tiempo.</w:t>
+        <w:t>La estética de la interfaz del software debe ser cómoda para el usuario, quien podría usarse de forma constantemente y por largos periodos de tiempo.</w:t>
       </w:r>
     </w:p>
     <w:p>
@@ -19856,15 +19173,7 @@
           <w:sz w:val="24"/>
           <w:szCs w:val="24"/>
         </w:rPr>
-        <w:t>La versión de escritorio debe ser accesible, al menos, d</w:t>
-      </w:r>
-      <w:r>
-        <w:rPr>
-          <w:rFonts w:ascii="Times New Roman" w:eastAsia="Times New Roman" w:hAnsi="Times New Roman" w:cs="Times New Roman"/>
-          <w:sz w:val="24"/>
-          <w:szCs w:val="24"/>
-        </w:rPr>
-        <w:t>esde Windows.</w:t>
+        <w:t>La versión de escritorio debe ser accesible, al menos, desde Windows.</w:t>
       </w:r>
     </w:p>
     <w:p>
@@ -20014,25 +19323,98 @@
           <w:i/>
           <w:highlight w:val="white"/>
         </w:rPr>
-        <w:t xml:space="preserve">Fundamentos de </w:t>
-      </w:r>
-      <w:proofErr w:type="gramStart"/>
+        <w:t>Fundamentos de programación : algoritmos, estructura de datos y objetos.</w:t>
+      </w:r>
+      <w:r>
+        <w:rPr>
+          <w:rFonts w:ascii="Arial" w:eastAsia="Arial" w:hAnsi="Arial" w:cs="Arial"/>
+          <w:highlight w:val="white"/>
+        </w:rPr>
+        <w:t xml:space="preserve"> Madrid: McGrawHhill Interamericana.</w:t>
+      </w:r>
+    </w:p>
+    <w:p>
+      <w:pPr>
+        <w:spacing w:before="240" w:after="240"/>
+        <w:ind w:left="1440" w:hanging="720"/>
+        <w:jc w:val="both"/>
+        <w:rPr>
+          <w:rFonts w:ascii="Arial" w:eastAsia="Arial" w:hAnsi="Arial" w:cs="Arial"/>
+          <w:highlight w:val="white"/>
+        </w:rPr>
+      </w:pPr>
+      <w:r>
+        <w:rPr>
+          <w:rFonts w:ascii="Arial" w:eastAsia="Arial" w:hAnsi="Arial" w:cs="Arial"/>
+          <w:highlight w:val="white"/>
+        </w:rPr>
+        <w:t xml:space="preserve">Departamento de informática de la Universidad Técnica Federico Santa María. (29 de 03 de 2021). </w:t>
+      </w:r>
       <w:r>
         <w:rPr>
           <w:rFonts w:ascii="Arial" w:eastAsia="Arial" w:hAnsi="Arial" w:cs="Arial"/>
           <w:i/>
           <w:highlight w:val="white"/>
         </w:rPr>
-        <w:t>programación :</w:t>
-      </w:r>
-      <w:proofErr w:type="gramEnd"/>
+        <w:t>Introducción a la Programación: Módulos</w:t>
+      </w:r>
+      <w:r>
+        <w:rPr>
+          <w:rFonts w:ascii="Arial" w:eastAsia="Arial" w:hAnsi="Arial" w:cs="Arial"/>
+          <w:highlight w:val="white"/>
+        </w:rPr>
+        <w:t>. Obtenido de Sitio web de la USM: http://progra.usm.cl/apunte/materia/modulos.html</w:t>
+      </w:r>
+    </w:p>
+    <w:p>
+      <w:pPr>
+        <w:spacing w:before="240" w:after="240"/>
+        <w:ind w:left="1440" w:hanging="720"/>
+        <w:jc w:val="both"/>
+        <w:rPr>
+          <w:rFonts w:ascii="Arial" w:eastAsia="Arial" w:hAnsi="Arial" w:cs="Arial"/>
+          <w:highlight w:val="white"/>
+        </w:rPr>
+      </w:pPr>
+      <w:r>
+        <w:rPr>
+          <w:rFonts w:ascii="Arial" w:eastAsia="Arial" w:hAnsi="Arial" w:cs="Arial"/>
+          <w:highlight w:val="white"/>
+        </w:rPr>
+        <w:t xml:space="preserve">Ecured. (29 de 03 de 2021). </w:t>
+      </w:r>
       <w:r>
         <w:rPr>
           <w:rFonts w:ascii="Arial" w:eastAsia="Arial" w:hAnsi="Arial" w:cs="Arial"/>
           <w:i/>
           <w:highlight w:val="white"/>
         </w:rPr>
-        <w:t xml:space="preserve"> algoritmos, estructura de datos y</w:t>
+        <w:t>Usuario (informática)</w:t>
+      </w:r>
+      <w:r>
+        <w:rPr>
+          <w:rFonts w:ascii="Arial" w:eastAsia="Arial" w:hAnsi="Arial" w:cs="Arial"/>
+          <w:highlight w:val="white"/>
+        </w:rPr>
+        <w:t>. Obtenido de Ecured: https://www.ecured.cu/Usuario_(Inform%C3%A1tica)#:~:text=Usuario%2C%20en%20inform%C3%A1tica%20(user),el%20ordenador%20o%20con%20los</w:t>
+      </w:r>
+    </w:p>
+    <w:p>
+      <w:pPr>
+        <w:spacing w:before="240" w:after="240"/>
+        <w:ind w:left="1440" w:hanging="720"/>
+        <w:jc w:val="both"/>
+        <w:rPr>
+          <w:rFonts w:ascii="Arial" w:eastAsia="Arial" w:hAnsi="Arial" w:cs="Arial"/>
+          <w:highlight w:val="white"/>
+        </w:rPr>
+      </w:pPr>
+      <w:r>
+        <w:rPr>
+          <w:rFonts w:ascii="Arial" w:eastAsia="Arial" w:hAnsi="Arial" w:cs="Arial"/>
+          <w:highlight w:val="white"/>
+        </w:rPr>
+        <w:t xml:space="preserve">Goodwill Community Foundation. (30 de marxo de 2021). </w:t>
       </w:r>
       <w:r>
         <w:rPr>
@@ -20040,14 +19422,14 @@
           <w:i/>
           <w:highlight w:val="white"/>
         </w:rPr>
-        <w:t xml:space="preserve"> objetos.</w:t>
+        <w:t>¿Qué es hardware y software?</w:t>
       </w:r>
       <w:r>
         <w:rPr>
           <w:rFonts w:ascii="Arial" w:eastAsia="Arial" w:hAnsi="Arial" w:cs="Arial"/>
           <w:highlight w:val="white"/>
         </w:rPr>
-        <w:t xml:space="preserve"> Madrid: McGrawHhill Interamericana.</w:t>
+        <w:t xml:space="preserve"> Obtenido de Pagina we de GCF: https://edu.gcfglobal.org/es/informatica-basica/que-es-hardware-y-software/1/</w:t>
       </w:r>
     </w:p>
     <w:p>
@@ -20065,7 +19447,7 @@
           <w:rFonts w:ascii="Arial" w:eastAsia="Arial" w:hAnsi="Arial" w:cs="Arial"/>
           <w:highlight w:val="white"/>
         </w:rPr>
-        <w:t xml:space="preserve">Departamento de informática de la Universidad Técnica Federico Santa María. (29 de 03 de 2021). </w:t>
+        <w:t xml:space="preserve">ISO25000.com. (29 de 03 de 2021). </w:t>
       </w:r>
       <w:r>
         <w:rPr>
@@ -20073,21 +19455,14 @@
           <w:i/>
           <w:highlight w:val="white"/>
         </w:rPr>
-        <w:t>Introducción a la Programación: Módulos</w:t>
+        <w:t>ISO/IEC 25010</w:t>
       </w:r>
       <w:r>
         <w:rPr>
           <w:rFonts w:ascii="Arial" w:eastAsia="Arial" w:hAnsi="Arial" w:cs="Arial"/>
           <w:highlight w:val="white"/>
         </w:rPr>
-        <w:t>. Obtenido de Sitio web de la USM: http://progra.usm.cl/apunte/materia/modu</w:t>
-      </w:r>
-      <w:r>
-        <w:rPr>
-          <w:rFonts w:ascii="Arial" w:eastAsia="Arial" w:hAnsi="Arial" w:cs="Arial"/>
-          <w:highlight w:val="white"/>
-        </w:rPr>
-        <w:t>los.html</w:t>
+        <w:t>. Obtenido de ISO25000.com: https://iso25000.com/index.php/normas-iso-25000/iso-25010</w:t>
       </w:r>
     </w:p>
     <w:p>
@@ -20105,7 +19480,7 @@
           <w:rFonts w:ascii="Arial" w:eastAsia="Arial" w:hAnsi="Arial" w:cs="Arial"/>
           <w:highlight w:val="white"/>
         </w:rPr>
-        <w:t xml:space="preserve">Ecured. (29 de 03 de 2021). </w:t>
+        <w:t xml:space="preserve">Universidad del Cauca. (29 de 3 de 2021). </w:t>
       </w:r>
       <w:r>
         <w:rPr>
@@ -20113,14 +19488,14 @@
           <w:i/>
           <w:highlight w:val="white"/>
         </w:rPr>
-        <w:t>Usuario (informática)</w:t>
+        <w:t>PROCESAMIENTO DE LA INFORMACIÓN</w:t>
       </w:r>
       <w:r>
         <w:rPr>
           <w:rFonts w:ascii="Arial" w:eastAsia="Arial" w:hAnsi="Arial" w:cs="Arial"/>
           <w:highlight w:val="white"/>
         </w:rPr>
-        <w:t>. Obtenido de Ecured: https://www.ecured.cu/Usuario_(Inform%C3%A1tica)#:~:text=Usuario%2C%20en%20inform%C3%A1tica%20(user),el%20ordenador%20o%20con%20los</w:t>
+        <w:t>. Obtenido de Sitio web de la Universidad del Cauca: http://fccea.unicauca.edu.co/old/procesamiento.htm</w:t>
       </w:r>
     </w:p>
     <w:p>
@@ -20138,14 +19513,7 @@
           <w:rFonts w:ascii="Arial" w:eastAsia="Arial" w:hAnsi="Arial" w:cs="Arial"/>
           <w:highlight w:val="white"/>
         </w:rPr>
-        <w:t xml:space="preserve">Goodwill Community Foundation. (30 de marxo </w:t>
-      </w:r>
-      <w:r>
-        <w:rPr>
-          <w:rFonts w:ascii="Arial" w:eastAsia="Arial" w:hAnsi="Arial" w:cs="Arial"/>
-          <w:highlight w:val="white"/>
-        </w:rPr>
-        <w:t xml:space="preserve">de 2021). </w:t>
+        <w:t xml:space="preserve">Wikipedía. (29 de 9 de 2021). </w:t>
       </w:r>
       <w:r>
         <w:rPr>
@@ -20153,14 +19521,14 @@
           <w:i/>
           <w:highlight w:val="white"/>
         </w:rPr>
-        <w:t>¿Qué es hardware y software?</w:t>
+        <w:t>Desarrollador de software</w:t>
       </w:r>
       <w:r>
         <w:rPr>
           <w:rFonts w:ascii="Arial" w:eastAsia="Arial" w:hAnsi="Arial" w:cs="Arial"/>
           <w:highlight w:val="white"/>
         </w:rPr>
-        <w:t xml:space="preserve"> Obtenido de Pagina we de GCF: https://edu.gcfglobal.org/es/informatica-basica/que-es-hardware-y-software/1/</w:t>
+        <w:t>. Obtenido de Wikipedía: encopedía libre.: https://es.wikipedia.org/wiki/Desarrollador_de_software</w:t>
       </w:r>
     </w:p>
     <w:p>
@@ -20178,7 +19546,7 @@
           <w:rFonts w:ascii="Arial" w:eastAsia="Arial" w:hAnsi="Arial" w:cs="Arial"/>
           <w:highlight w:val="white"/>
         </w:rPr>
-        <w:t xml:space="preserve">ISO25000.com. (29 de 03 de 2021). </w:t>
+        <w:t xml:space="preserve">Wikipedia. (29 de Marzo de 2021). </w:t>
       </w:r>
       <w:r>
         <w:rPr>
@@ -20186,21 +19554,14 @@
           <w:i/>
           <w:highlight w:val="white"/>
         </w:rPr>
-        <w:t>ISO/IEC 25010</w:t>
+        <w:t xml:space="preserve">Terminal (informática) </w:t>
       </w:r>
       <w:r>
         <w:rPr>
           <w:rFonts w:ascii="Arial" w:eastAsia="Arial" w:hAnsi="Arial" w:cs="Arial"/>
           <w:highlight w:val="white"/>
         </w:rPr>
-        <w:t>. Obtenido de ISO25000.com: https://iso25000.com/index.php/nor</w:t>
-      </w:r>
-      <w:r>
-        <w:rPr>
-          <w:rFonts w:ascii="Arial" w:eastAsia="Arial" w:hAnsi="Arial" w:cs="Arial"/>
-          <w:highlight w:val="white"/>
-        </w:rPr>
-        <w:t>mas-iso-25000/iso-25010</w:t>
+        <w:t>. Obtenido de Wikipedia enciclopedia libre: https://es.wikipedia.org/wiki/Terminal_(inform%C3%A1tica)#:~:text=En%20inform%C3%A1tica%2C%20se%20denomina%20terminal,ej.</w:t>
       </w:r>
     </w:p>
     <w:p>
@@ -20218,7 +19579,7 @@
           <w:rFonts w:ascii="Arial" w:eastAsia="Arial" w:hAnsi="Arial" w:cs="Arial"/>
           <w:highlight w:val="white"/>
         </w:rPr>
-        <w:t xml:space="preserve">Universidad del Cauca. (29 de 3 de 2021). </w:t>
+        <w:t xml:space="preserve">Wikipedia. (29 de marzo de 2021). </w:t>
       </w:r>
       <w:r>
         <w:rPr>
@@ -20226,152 +19587,13 @@
           <w:i/>
           <w:highlight w:val="white"/>
         </w:rPr>
-        <w:t>PROCESAMIENTO DE LA INFORMACIÓN</w:t>
+        <w:t>Transacción (informática)</w:t>
       </w:r>
       <w:r>
         <w:rPr>
           <w:rFonts w:ascii="Arial" w:eastAsia="Arial" w:hAnsi="Arial" w:cs="Arial"/>
           <w:highlight w:val="white"/>
         </w:rPr>
-        <w:t>. Obtenido de Sitio web de la Universidad del Cauca: http://fccea.unicauca.edu.co/old/procesamiento.htm</w:t>
-      </w:r>
-    </w:p>
-    <w:p>
-      <w:pPr>
-        <w:spacing w:before="240" w:after="240"/>
-        <w:ind w:left="1440" w:hanging="720"/>
-        <w:jc w:val="both"/>
-        <w:rPr>
-          <w:rFonts w:ascii="Arial" w:eastAsia="Arial" w:hAnsi="Arial" w:cs="Arial"/>
-          <w:highlight w:val="white"/>
-        </w:rPr>
-      </w:pPr>
-      <w:r>
-        <w:rPr>
-          <w:rFonts w:ascii="Arial" w:eastAsia="Arial" w:hAnsi="Arial" w:cs="Arial"/>
-          <w:highlight w:val="white"/>
-        </w:rPr>
-        <w:t xml:space="preserve">Wikipedía. (29 de 9 de 2021). </w:t>
-      </w:r>
-      <w:r>
-        <w:rPr>
-          <w:rFonts w:ascii="Arial" w:eastAsia="Arial" w:hAnsi="Arial" w:cs="Arial"/>
-          <w:i/>
-          <w:highlight w:val="white"/>
-        </w:rPr>
-        <w:t>Desarrollador de software</w:t>
-      </w:r>
-      <w:r>
-        <w:rPr>
-          <w:rFonts w:ascii="Arial" w:eastAsia="Arial" w:hAnsi="Arial" w:cs="Arial"/>
-          <w:highlight w:val="white"/>
-        </w:rPr>
-        <w:t>. Obtenido de Wikipedía: encopedía libre.: https://es.wikipedia.org/wiki/Desarrollador_de_software</w:t>
-      </w:r>
-    </w:p>
-    <w:p>
-      <w:pPr>
-        <w:spacing w:before="240" w:after="240"/>
-        <w:ind w:left="1440" w:hanging="720"/>
-        <w:jc w:val="both"/>
-        <w:rPr>
-          <w:rFonts w:ascii="Arial" w:eastAsia="Arial" w:hAnsi="Arial" w:cs="Arial"/>
-          <w:highlight w:val="white"/>
-        </w:rPr>
-      </w:pPr>
-      <w:r>
-        <w:rPr>
-          <w:rFonts w:ascii="Arial" w:eastAsia="Arial" w:hAnsi="Arial" w:cs="Arial"/>
-          <w:highlight w:val="white"/>
-        </w:rPr>
-        <w:t xml:space="preserve">Wikipedia. (29 de </w:t>
-      </w:r>
-      <w:proofErr w:type="gramStart"/>
-      <w:r>
-        <w:rPr>
-          <w:rFonts w:ascii="Arial" w:eastAsia="Arial" w:hAnsi="Arial" w:cs="Arial"/>
-          <w:highlight w:val="white"/>
-        </w:rPr>
-        <w:t>Marzo</w:t>
-      </w:r>
-      <w:proofErr w:type="gramEnd"/>
-      <w:r>
-        <w:rPr>
-          <w:rFonts w:ascii="Arial" w:eastAsia="Arial" w:hAnsi="Arial" w:cs="Arial"/>
-          <w:highlight w:val="white"/>
-        </w:rPr>
-        <w:t xml:space="preserve"> de 2021). </w:t>
-      </w:r>
-      <w:r>
-        <w:rPr>
-          <w:rFonts w:ascii="Arial" w:eastAsia="Arial" w:hAnsi="Arial" w:cs="Arial"/>
-          <w:i/>
-          <w:highlight w:val="white"/>
-        </w:rPr>
-        <w:t>Terminal (informática</w:t>
-      </w:r>
-      <w:proofErr w:type="gramStart"/>
-      <w:r>
-        <w:rPr>
-          <w:rFonts w:ascii="Arial" w:eastAsia="Arial" w:hAnsi="Arial" w:cs="Arial"/>
-          <w:i/>
-          <w:highlight w:val="white"/>
-        </w:rPr>
-        <w:t xml:space="preserve">) </w:t>
-      </w:r>
-      <w:r>
-        <w:rPr>
-          <w:rFonts w:ascii="Arial" w:eastAsia="Arial" w:hAnsi="Arial" w:cs="Arial"/>
-          <w:highlight w:val="white"/>
-        </w:rPr>
-        <w:t>.</w:t>
-      </w:r>
-      <w:proofErr w:type="gramEnd"/>
-      <w:r>
-        <w:rPr>
-          <w:rFonts w:ascii="Arial" w:eastAsia="Arial" w:hAnsi="Arial" w:cs="Arial"/>
-          <w:highlight w:val="white"/>
-        </w:rPr>
-        <w:t xml:space="preserve"> Obtenido de Wikipedia enciclopedia libre: https://es.wikipedia.org/wiki/Terminal_(inform%C3%A1tica</w:t>
-      </w:r>
-      <w:r>
-        <w:rPr>
-          <w:rFonts w:ascii="Arial" w:eastAsia="Arial" w:hAnsi="Arial" w:cs="Arial"/>
-          <w:highlight w:val="white"/>
-        </w:rPr>
-        <w:t>)#:~:text=En%20inform%C3%A1tica%2C%20se%20denomina%20terminal,ej.</w:t>
-      </w:r>
-    </w:p>
-    <w:p>
-      <w:pPr>
-        <w:spacing w:before="240" w:after="240"/>
-        <w:ind w:left="1440" w:hanging="720"/>
-        <w:jc w:val="both"/>
-        <w:rPr>
-          <w:rFonts w:ascii="Arial" w:eastAsia="Arial" w:hAnsi="Arial" w:cs="Arial"/>
-          <w:highlight w:val="white"/>
-        </w:rPr>
-      </w:pPr>
-      <w:r>
-        <w:rPr>
-          <w:rFonts w:ascii="Arial" w:eastAsia="Arial" w:hAnsi="Arial" w:cs="Arial"/>
-          <w:highlight w:val="white"/>
-        </w:rPr>
-        <w:t xml:space="preserve">Wikipedia. (29 de marzo de 2021). </w:t>
-      </w:r>
-      <w:r>
-        <w:rPr>
-          <w:rFonts w:ascii="Arial" w:eastAsia="Arial" w:hAnsi="Arial" w:cs="Arial"/>
-          <w:i/>
-          <w:highlight w:val="white"/>
-        </w:rPr>
-        <w:t>Transacción (informática)</w:t>
-      </w:r>
-      <w:r>
-        <w:rPr>
-          <w:rFonts w:ascii="Arial" w:eastAsia="Arial" w:hAnsi="Arial" w:cs="Arial"/>
-          <w:highlight w:val="white"/>
-        </w:rPr>
         <w:t>. Obtenido de Wikipedia: https://es.wikipedia.org/wiki/Transacci%C3%B3n_(inform%C3%A1tica)</w:t>
       </w:r>
     </w:p>
@@ -20388,8 +19610,8 @@
       </w:r>
     </w:p>
     <w:sectPr>
-      <w:headerReference w:type="default" r:id="rId14"/>
-      <w:footerReference w:type="default" r:id="rId15"/>
+      <w:headerReference w:type="default" r:id="rId11"/>
+      <w:footerReference w:type="default" r:id="rId12"/>
       <w:pgSz w:w="12240" w:h="15840"/>
       <w:pgMar w:top="1417" w:right="1474" w:bottom="1417" w:left="1701" w:header="708" w:footer="708" w:gutter="0"/>
       <w:pgNumType w:start="0"/>
@@ -23927,9 +23149,7 @@
       <w:tblStyleRowBandSize w:val="1"/>
       <w:tblStyleColBandSize w:val="1"/>
       <w:tblCellMar>
-        <w:top w:w="0" w:type="dxa"/>
         <w:left w:w="10" w:type="dxa"/>
-        <w:bottom w:w="0" w:type="dxa"/>
         <w:right w:w="10" w:type="dxa"/>
       </w:tblCellMar>
     </w:tblPr>
@@ -23940,9 +23160,7 @@
       <w:tblStyleRowBandSize w:val="1"/>
       <w:tblStyleColBandSize w:val="1"/>
       <w:tblCellMar>
-        <w:top w:w="0" w:type="dxa"/>
         <w:left w:w="10" w:type="dxa"/>
-        <w:bottom w:w="0" w:type="dxa"/>
         <w:right w:w="10" w:type="dxa"/>
       </w:tblCellMar>
     </w:tblPr>
@@ -23953,9 +23171,7 @@
       <w:tblStyleRowBandSize w:val="1"/>
       <w:tblStyleColBandSize w:val="1"/>
       <w:tblCellMar>
-        <w:top w:w="0" w:type="dxa"/>
         <w:left w:w="10" w:type="dxa"/>
-        <w:bottom w:w="0" w:type="dxa"/>
         <w:right w:w="10" w:type="dxa"/>
       </w:tblCellMar>
     </w:tblPr>
@@ -23966,9 +23182,7 @@
       <w:tblStyleRowBandSize w:val="1"/>
       <w:tblStyleColBandSize w:val="1"/>
       <w:tblCellMar>
-        <w:top w:w="0" w:type="dxa"/>
         <w:left w:w="10" w:type="dxa"/>
-        <w:bottom w:w="0" w:type="dxa"/>
         <w:right w:w="10" w:type="dxa"/>
       </w:tblCellMar>
     </w:tblPr>
@@ -23979,9 +23193,7 @@
       <w:tblStyleRowBandSize w:val="1"/>
       <w:tblStyleColBandSize w:val="1"/>
       <w:tblCellMar>
-        <w:top w:w="0" w:type="dxa"/>
         <w:left w:w="10" w:type="dxa"/>
-        <w:bottom w:w="0" w:type="dxa"/>
         <w:right w:w="10" w:type="dxa"/>
       </w:tblCellMar>
     </w:tblPr>
@@ -24317,9 +23529,7 @@
       <w:tblStyleRowBandSize w:val="1"/>
       <w:tblStyleColBandSize w:val="1"/>
       <w:tblCellMar>
-        <w:top w:w="0" w:type="dxa"/>
         <w:left w:w="10" w:type="dxa"/>
-        <w:bottom w:w="0" w:type="dxa"/>
         <w:right w:w="10" w:type="dxa"/>
       </w:tblCellMar>
     </w:tblPr>

</xml_diff>